<commit_message>
Formatting changes and re-create pdfs.
</commit_message>
<xml_diff>
--- a/labmanual/English/WW101-07b-MQTT-AWS.docx
+++ b/labmanual/English/WW101-07b-MQTT-AWS.docx
@@ -6,6 +6,8 @@
       <w:pPr>
         <w:pStyle w:val="Heading1"/>
       </w:pPr>
+      <w:bookmarkStart w:id="0" w:name="_GoBack"/>
+      <w:bookmarkEnd w:id="0"/>
       <w:r>
         <w:t xml:space="preserve">Chapter </w:t>
       </w:r>
@@ -435,10 +437,10 @@
       <w:pPr>
         <w:pStyle w:val="Heading2"/>
         <w:rPr>
-          <w:del w:id="0" w:author="Greg Landry" w:date="2017-04-03T15:19:00Z"/>
-        </w:rPr>
-      </w:pPr>
-      <w:del w:id="1" w:author="Greg Landry" w:date="2017-04-03T15:19:00Z">
+          <w:del w:id="1" w:author="Greg Landry" w:date="2017-04-03T15:19:00Z"/>
+        </w:rPr>
+      </w:pPr>
+      <w:del w:id="2" w:author="Greg Landry" w:date="2017-04-03T15:19:00Z">
         <w:r>
           <w:delText>Time</w:delText>
         </w:r>
@@ -458,7 +460,7 @@
           <w:szCs w:val="26"/>
         </w:rPr>
       </w:pPr>
-      <w:del w:id="2" w:author="Greg Landry" w:date="2017-04-03T15:19:00Z">
+      <w:del w:id="3" w:author="Greg Landry" w:date="2017-04-03T15:19:00Z">
         <w:r>
           <w:br w:type="page"/>
         </w:r>
@@ -944,7 +946,7 @@
           <w:color w:val="4F81BD"/>
         </w:rPr>
       </w:pPr>
-      <w:del w:id="3" w:author="Greg Landry" w:date="2017-04-03T15:19:00Z">
+      <w:del w:id="4" w:author="Greg Landry" w:date="2017-04-03T15:19:00Z">
         <w:r>
           <w:br w:type="page"/>
         </w:r>
@@ -1319,12 +1321,12 @@
       <w:r>
         <w:t xml:space="preserve">proven identity. AWS IoT supports X.509 certificate-based authentication. Connections using MQTT use certificate-based authentication. You </w:t>
       </w:r>
-      <w:del w:id="4" w:author="Greg Landry" w:date="2017-06-03T09:58:00Z">
+      <w:del w:id="5" w:author="Greg Landry" w:date="2017-06-03T09:58:00Z">
         <w:r>
           <w:delText xml:space="preserve">can </w:delText>
         </w:r>
       </w:del>
-      <w:ins w:id="5" w:author="Greg Landry" w:date="2017-06-03T09:58:00Z">
+      <w:ins w:id="6" w:author="Greg Landry" w:date="2017-06-03T09:58:00Z">
         <w:r>
           <w:t xml:space="preserve">should </w:t>
         </w:r>
@@ -1694,72 +1696,72 @@
     <w:p>
       <w:pPr>
         <w:rPr>
-          <w:ins w:id="6" w:author="Greg Landry" w:date="2017-03-01T15:34:00Z"/>
-        </w:rPr>
-      </w:pPr>
-      <w:ins w:id="7" w:author="Greg Landry" w:date="2017-06-05T10:31:00Z">
+          <w:ins w:id="7" w:author="Greg Landry" w:date="2017-03-01T15:34:00Z"/>
+        </w:rPr>
+      </w:pPr>
+      <w:ins w:id="8" w:author="Greg Landry" w:date="2017-06-05T10:31:00Z">
         <w:r>
           <w:t>To</w:t>
         </w:r>
       </w:ins>
-      <w:ins w:id="8" w:author="Greg Landry" w:date="2017-03-01T15:34:00Z">
+      <w:ins w:id="9" w:author="Greg Landry" w:date="2017-03-01T15:34:00Z">
         <w:r>
           <w:t xml:space="preserve"> create a new Amazon AWS </w:t>
         </w:r>
       </w:ins>
-      <w:ins w:id="9" w:author="Greg Landry" w:date="2017-06-03T09:58:00Z">
+      <w:ins w:id="10" w:author="Greg Landry" w:date="2017-06-03T09:58:00Z">
         <w:r>
           <w:t>account,</w:t>
         </w:r>
       </w:ins>
-      <w:ins w:id="10" w:author="Greg Landry" w:date="2017-03-01T15:34:00Z">
+      <w:ins w:id="11" w:author="Greg Landry" w:date="2017-03-01T15:34:00Z">
         <w:r>
           <w:t xml:space="preserve"> you need to provide a credit card number. The basic account is free for a year but if you don</w:t>
         </w:r>
       </w:ins>
-      <w:ins w:id="11" w:author="Greg Landry" w:date="2017-03-01T15:35:00Z">
+      <w:ins w:id="12" w:author="Greg Landry" w:date="2017-03-01T15:35:00Z">
         <w:r>
           <w:t xml:space="preserve">’t cancel before that (or remove your credit card from the Amazon payment options) it will start charging your </w:t>
         </w:r>
       </w:ins>
-      <w:ins w:id="12" w:author="Greg Landry" w:date="2017-03-01T15:36:00Z">
+      <w:ins w:id="13" w:author="Greg Landry" w:date="2017-03-01T15:36:00Z">
         <w:r>
           <w:t xml:space="preserve">credit </w:t>
         </w:r>
       </w:ins>
-      <w:ins w:id="13" w:author="Greg Landry" w:date="2017-03-01T15:35:00Z">
+      <w:ins w:id="14" w:author="Greg Landry" w:date="2017-03-01T15:35:00Z">
         <w:r>
           <w:t xml:space="preserve">card </w:t>
         </w:r>
       </w:ins>
-      <w:ins w:id="14" w:author="Greg Landry" w:date="2017-03-01T15:36:00Z">
+      <w:ins w:id="15" w:author="Greg Landry" w:date="2017-03-01T15:36:00Z">
         <w:r>
           <w:t>after</w:t>
         </w:r>
       </w:ins>
-      <w:ins w:id="15" w:author="Greg Landry" w:date="2017-03-01T15:35:00Z">
+      <w:ins w:id="16" w:author="Greg Landry" w:date="2017-03-01T15:35:00Z">
         <w:r>
           <w:t xml:space="preserve"> a year. For that reason, we have setup a class AWS account that you can use for the exercises. However, the password </w:t>
         </w:r>
       </w:ins>
-      <w:ins w:id="16" w:author="Greg Landry" w:date="2017-03-01T15:37:00Z">
+      <w:ins w:id="17" w:author="Greg Landry" w:date="2017-03-01T15:37:00Z">
         <w:r>
           <w:t xml:space="preserve">for that account </w:t>
         </w:r>
       </w:ins>
-      <w:ins w:id="17" w:author="Greg Landry" w:date="2017-03-01T15:35:00Z">
+      <w:ins w:id="18" w:author="Greg Landry" w:date="2017-03-01T15:35:00Z">
         <w:r>
           <w:t>will be changed after the class is over</w:t>
         </w:r>
       </w:ins>
-      <w:ins w:id="18" w:author="Greg Landry" w:date="2017-03-01T15:37:00Z">
+      <w:ins w:id="19" w:author="Greg Landry" w:date="2017-03-01T15:37:00Z">
         <w:r>
           <w:t xml:space="preserve"> and any </w:t>
         </w:r>
         <w:r>
           <w:rPr>
             <w:i/>
-            <w:rPrChange w:id="19" w:author="Greg Landry" w:date="2017-03-01T15:37:00Z">
+            <w:rPrChange w:id="20" w:author="Greg Landry" w:date="2017-03-01T15:37:00Z">
               <w:rPr/>
             </w:rPrChange>
           </w:rPr>
@@ -1769,7 +1771,7 @@
           <w:t xml:space="preserve"> you create there will be deleted</w:t>
         </w:r>
       </w:ins>
-      <w:ins w:id="20" w:author="Greg Landry" w:date="2017-03-01T15:35:00Z">
+      <w:ins w:id="21" w:author="Greg Landry" w:date="2017-03-01T15:35:00Z">
         <w:r>
           <w:t>. If you want to continue to use AWS after the class you will need to setup your own account.</w:t>
         </w:r>
@@ -1779,7 +1781,7 @@
       <w:r>
         <w:t xml:space="preserve">When you create an AWS IoT account, Amazon will create a new </w:t>
       </w:r>
-      <w:del w:id="21" w:author="Greg Landry" w:date="2017-06-07T09:21:00Z">
+      <w:del w:id="22" w:author="Greg Landry" w:date="2017-06-07T09:21:00Z">
         <w:r>
           <w:delText>(</w:delText>
         </w:r>
@@ -1787,7 +1789,7 @@
       <w:r>
         <w:t>virtual</w:t>
       </w:r>
-      <w:del w:id="22" w:author="Greg Landry" w:date="2017-06-07T09:21:00Z">
+      <w:del w:id="23" w:author="Greg Landry" w:date="2017-06-07T09:21:00Z">
         <w:r>
           <w:delText>)</w:delText>
         </w:r>
@@ -1795,7 +1797,7 @@
       <w:r>
         <w:t xml:space="preserve"> </w:t>
       </w:r>
-      <w:del w:id="23" w:author="Greg Landry" w:date="2017-06-07T09:20:00Z">
+      <w:del w:id="24" w:author="Greg Landry" w:date="2017-06-07T09:20:00Z">
         <w:r>
           <w:delText>server</w:delText>
         </w:r>
@@ -1803,7 +1805,7 @@
           <w:delText xml:space="preserve"> </w:delText>
         </w:r>
       </w:del>
-      <w:ins w:id="24" w:author="Greg Landry" w:date="2017-06-07T09:20:00Z">
+      <w:ins w:id="25" w:author="Greg Landry" w:date="2017-06-07T09:20:00Z">
         <w:r>
           <w:t xml:space="preserve">machine </w:t>
         </w:r>
@@ -1814,7 +1816,7 @@
       <w:r>
         <w:t xml:space="preserve"> in the Cloud and will turn on an MQTT Message Broker </w:t>
       </w:r>
-      <w:ins w:id="25" w:author="Greg Landry" w:date="2017-06-07T09:20:00Z">
+      <w:ins w:id="26" w:author="Greg Landry" w:date="2017-06-07T09:20:00Z">
         <w:r>
           <w:t xml:space="preserve">(and an HTTP server) </w:t>
         </w:r>
@@ -1822,12 +1824,12 @@
       <w:r>
         <w:t xml:space="preserve">on that </w:t>
       </w:r>
-      <w:del w:id="26" w:author="Greg Landry" w:date="2017-06-07T09:20:00Z">
+      <w:del w:id="27" w:author="Greg Landry" w:date="2017-06-07T09:20:00Z">
         <w:r>
           <w:delText>server</w:delText>
         </w:r>
       </w:del>
-      <w:ins w:id="27" w:author="Greg Landry" w:date="2017-06-07T09:20:00Z">
+      <w:ins w:id="28" w:author="Greg Landry" w:date="2017-06-07T09:20:00Z">
         <w:r>
           <w:t>machine</w:t>
         </w:r>
@@ -1835,12 +1837,12 @@
       <w:r>
         <w:t xml:space="preserve">.  </w:t>
       </w:r>
-      <w:del w:id="28" w:author="Greg Landry" w:date="2017-06-05T10:31:00Z">
+      <w:del w:id="29" w:author="Greg Landry" w:date="2017-06-05T10:31:00Z">
         <w:r>
           <w:delText>In order to</w:delText>
         </w:r>
       </w:del>
-      <w:ins w:id="29" w:author="Greg Landry" w:date="2017-06-05T10:31:00Z">
+      <w:ins w:id="30" w:author="Greg Landry" w:date="2017-06-05T10:31:00Z">
         <w:r>
           <w:t>To</w:t>
         </w:r>
@@ -1848,22 +1850,22 @@
       <w:r>
         <w:t xml:space="preserve"> connect your WICED device to </w:t>
       </w:r>
-      <w:del w:id="30" w:author="Greg Landry" w:date="2017-06-05T10:31:00Z">
+      <w:del w:id="31" w:author="Greg Landry" w:date="2017-06-05T10:31:00Z">
         <w:r>
           <w:delText xml:space="preserve">that </w:delText>
         </w:r>
       </w:del>
-      <w:ins w:id="31" w:author="Greg Landry" w:date="2017-06-05T10:31:00Z">
+      <w:ins w:id="32" w:author="Greg Landry" w:date="2017-06-05T10:31:00Z">
         <w:r>
           <w:t xml:space="preserve">the </w:t>
         </w:r>
       </w:ins>
-      <w:del w:id="32" w:author="Greg Landry" w:date="2017-06-07T09:21:00Z">
+      <w:del w:id="33" w:author="Greg Landry" w:date="2017-06-07T09:21:00Z">
         <w:r>
           <w:delText xml:space="preserve">server </w:delText>
         </w:r>
       </w:del>
-      <w:ins w:id="33" w:author="Greg Landry" w:date="2017-06-07T09:21:00Z">
+      <w:ins w:id="34" w:author="Greg Landry" w:date="2017-06-07T09:21:00Z">
         <w:r>
           <w:t xml:space="preserve">machine </w:t>
         </w:r>
@@ -1871,7 +1873,7 @@
       <w:r>
         <w:t xml:space="preserve">you will need to know the </w:t>
       </w:r>
-      <w:del w:id="34" w:author="Greg Landry" w:date="2017-06-07T09:21:00Z">
+      <w:del w:id="35" w:author="Greg Landry" w:date="2017-06-07T09:21:00Z">
         <w:r>
           <w:delText>IP Address</w:delText>
         </w:r>
@@ -1882,7 +1884,7 @@
           <w:delText>of the</w:delText>
         </w:r>
       </w:del>
-      <w:ins w:id="35" w:author="Greg Landry" w:date="2017-06-07T09:21:00Z">
+      <w:ins w:id="36" w:author="Greg Landry" w:date="2017-06-07T09:21:00Z">
         <w:r>
           <w:t>DNS name of the</w:t>
         </w:r>
@@ -1890,12 +1892,12 @@
       <w:r>
         <w:t xml:space="preserve"> </w:t>
       </w:r>
-      <w:del w:id="36" w:author="Greg Landry" w:date="2017-06-07T09:21:00Z">
+      <w:del w:id="37" w:author="Greg Landry" w:date="2017-06-07T09:21:00Z">
         <w:r>
           <w:delText>Message Broker</w:delText>
         </w:r>
       </w:del>
-      <w:ins w:id="37" w:author="Greg Landry" w:date="2017-06-07T09:21:00Z">
+      <w:ins w:id="38" w:author="Greg Landry" w:date="2017-06-07T09:21:00Z">
         <w:r>
           <w:t>virtual machine</w:t>
         </w:r>
@@ -1903,7 +1905,7 @@
       <w:r>
         <w:t xml:space="preserve">. This </w:t>
       </w:r>
-      <w:del w:id="38" w:author="Greg Landry" w:date="2017-06-07T09:21:00Z">
+      <w:del w:id="39" w:author="Greg Landry" w:date="2017-06-07T09:21:00Z">
         <w:r>
           <w:delText xml:space="preserve">address </w:delText>
         </w:r>
@@ -1911,7 +1913,7 @@
       <w:r>
         <w:t>will go into the firmware as the MQTT_BROKER_ADDRESS.</w:t>
       </w:r>
-      <w:del w:id="39" w:author="Greg Landry" w:date="2017-06-07T09:21:00Z">
+      <w:del w:id="40" w:author="Greg Landry" w:date="2017-06-07T09:21:00Z">
         <w:r>
           <w:delText xml:space="preserve"> </w:delText>
         </w:r>
@@ -1920,15 +1922,15 @@
     <w:p>
       <w:pPr>
         <w:rPr>
-          <w:ins w:id="40" w:author="Greg Landry" w:date="2017-06-05T10:30:00Z"/>
-        </w:rPr>
-      </w:pPr>
-      <w:del w:id="41" w:author="Greg Landry" w:date="2017-06-05T10:29:00Z">
+          <w:ins w:id="41" w:author="Greg Landry" w:date="2017-06-05T10:30:00Z"/>
+        </w:rPr>
+      </w:pPr>
+      <w:del w:id="42" w:author="Greg Landry" w:date="2017-06-05T10:29:00Z">
         <w:r>
           <w:delText>In order to</w:delText>
         </w:r>
       </w:del>
-      <w:ins w:id="42" w:author="Greg Landry" w:date="2017-06-05T10:29:00Z">
+      <w:ins w:id="43" w:author="Greg Landry" w:date="2017-06-05T10:29:00Z">
         <w:r>
           <w:t>To</w:t>
         </w:r>
@@ -1936,12 +1938,12 @@
       <w:r>
         <w:t xml:space="preserve"> find the </w:t>
       </w:r>
-      <w:ins w:id="43" w:author="Greg Landry" w:date="2017-06-07T09:22:00Z">
+      <w:ins w:id="44" w:author="Greg Landry" w:date="2017-06-07T09:22:00Z">
         <w:r>
           <w:t>virtual machine’s DNS name</w:t>
         </w:r>
       </w:ins>
-      <w:del w:id="44" w:author="Greg Landry" w:date="2017-06-07T09:22:00Z">
+      <w:del w:id="45" w:author="Greg Landry" w:date="2017-06-07T09:22:00Z">
         <w:r>
           <w:delText>address</w:delText>
         </w:r>
@@ -1949,12 +1951,12 @@
       <w:r>
         <w:t xml:space="preserve">, </w:t>
       </w:r>
-      <w:ins w:id="45" w:author="Greg Landry" w:date="2017-06-03T09:59:00Z">
+      <w:ins w:id="46" w:author="Greg Landry" w:date="2017-06-03T09:59:00Z">
         <w:r>
           <w:t xml:space="preserve">click on “Settings” </w:t>
         </w:r>
       </w:ins>
-      <w:del w:id="46" w:author="Greg Landry" w:date="2017-06-03T09:59:00Z">
+      <w:del w:id="47" w:author="Greg Landry" w:date="2017-06-03T09:59:00Z">
         <w:r>
           <w:delText xml:space="preserve">select your </w:delText>
         </w:r>
@@ -1968,12 +1970,12 @@
           <w:delText xml:space="preserve"> </w:delText>
         </w:r>
       </w:del>
-      <w:del w:id="47" w:author="Greg Landry" w:date="2017-06-05T10:29:00Z">
+      <w:del w:id="48" w:author="Greg Landry" w:date="2017-06-05T10:29:00Z">
         <w:r>
           <w:delText xml:space="preserve">from </w:delText>
         </w:r>
       </w:del>
-      <w:ins w:id="48" w:author="Greg Landry" w:date="2017-06-05T10:29:00Z">
+      <w:ins w:id="49" w:author="Greg Landry" w:date="2017-06-05T10:29:00Z">
         <w:r>
           <w:t xml:space="preserve">at the lower left corner of </w:t>
         </w:r>
@@ -1981,7 +1983,7 @@
       <w:r>
         <w:t xml:space="preserve">the </w:t>
       </w:r>
-      <w:ins w:id="49" w:author="Greg Landry" w:date="2017-06-03T09:59:00Z">
+      <w:ins w:id="50" w:author="Greg Landry" w:date="2017-06-03T09:59:00Z">
         <w:r>
           <w:t xml:space="preserve">main </w:t>
         </w:r>
@@ -1989,17 +1991,17 @@
       <w:r>
         <w:t xml:space="preserve">console </w:t>
       </w:r>
-      <w:ins w:id="50" w:author="Greg Landry" w:date="2017-06-03T09:59:00Z">
+      <w:ins w:id="51" w:author="Greg Landry" w:date="2017-06-03T09:59:00Z">
         <w:r>
           <w:t xml:space="preserve">window. The </w:t>
         </w:r>
       </w:ins>
-      <w:ins w:id="51" w:author="Greg Landry" w:date="2017-06-07T09:22:00Z">
+      <w:ins w:id="52" w:author="Greg Landry" w:date="2017-06-07T09:22:00Z">
         <w:r>
           <w:t>name</w:t>
         </w:r>
       </w:ins>
-      <w:ins w:id="52" w:author="Greg Landry" w:date="2017-06-03T09:59:00Z">
+      <w:ins w:id="53" w:author="Greg Landry" w:date="2017-06-03T09:59:00Z">
         <w:r>
           <w:t xml:space="preserve"> is listed </w:t>
         </w:r>
@@ -2007,10 +2009,10 @@
           <w:t xml:space="preserve">as </w:t>
         </w:r>
       </w:ins>
-      <w:ins w:id="53" w:author="Greg Landry" w:date="2017-06-05T10:29:00Z">
+      <w:ins w:id="54" w:author="Greg Landry" w:date="2017-06-05T10:29:00Z">
         <w:r>
           <w:rPr>
-            <w:rPrChange w:id="54" w:author="Greg Landry" w:date="2017-06-05T10:29:00Z">
+            <w:rPrChange w:id="55" w:author="Greg Landry" w:date="2017-06-05T10:29:00Z">
               <w:rPr>
                 <w:color w:val="FF0000"/>
               </w:rPr>
@@ -2021,7 +2023,7 @@
       </w:ins>
     </w:p>
     <w:p>
-      <w:ins w:id="55" w:author="Greg Landry" w:date="2017-06-05T10:30:00Z">
+      <w:ins w:id="56" w:author="Greg Landry" w:date="2017-06-05T10:30:00Z">
         <w:r>
           <w:rPr>
             <w:noProof/>
@@ -2073,7 +2075,7 @@
           <w:t xml:space="preserve"> </w:t>
         </w:r>
       </w:ins>
-      <w:del w:id="56" w:author="Greg Landry" w:date="2017-06-03T09:59:00Z">
+      <w:del w:id="57" w:author="Greg Landry" w:date="2017-06-03T09:59:00Z">
         <w:r>
           <w:delText>and then select Interact from the left panel. The address is listed as the REST API Endpoint.</w:delText>
         </w:r>
@@ -2082,21 +2084,21 @@
     <w:p>
       <w:pPr>
         <w:rPr>
-          <w:del w:id="57" w:author="Greg Landry" w:date="2017-06-05T10:31:00Z"/>
+          <w:del w:id="58" w:author="Greg Landry" w:date="2017-06-05T10:31:00Z"/>
           <w:color w:val="FF0000"/>
-          <w:rPrChange w:id="58" w:author="Greg Landry" w:date="2017-06-03T10:00:00Z">
+          <w:rPrChange w:id="59" w:author="Greg Landry" w:date="2017-06-03T10:00:00Z">
             <w:rPr>
-              <w:del w:id="59" w:author="Greg Landry" w:date="2017-06-05T10:31:00Z"/>
+              <w:del w:id="60" w:author="Greg Landry" w:date="2017-06-05T10:31:00Z"/>
             </w:rPr>
           </w:rPrChange>
         </w:rPr>
       </w:pPr>
-      <w:del w:id="60" w:author="Greg Landry" w:date="2017-06-03T10:00:00Z">
+      <w:del w:id="61" w:author="Greg Landry" w:date="2017-06-03T10:00:00Z">
         <w:r>
           <w:rPr>
             <w:noProof/>
             <w:color w:val="FF0000"/>
-            <w:rPrChange w:id="61" w:author="Greg Landry" w:date="2017-06-03T10:00:00Z">
+            <w:rPrChange w:id="62" w:author="Greg Landry" w:date="2017-06-03T10:00:00Z">
               <w:rPr>
                 <w:noProof/>
               </w:rPr>
@@ -2151,10 +2153,10 @@
     <w:p>
       <w:pPr>
         <w:rPr>
-          <w:del w:id="62" w:author="Greg Landry" w:date="2017-06-03T10:00:00Z"/>
-        </w:rPr>
-      </w:pPr>
-      <w:del w:id="63" w:author="Greg Landry" w:date="2017-06-03T10:00:00Z">
+          <w:del w:id="63" w:author="Greg Landry" w:date="2017-06-03T10:00:00Z"/>
+        </w:rPr>
+      </w:pPr>
+      <w:del w:id="64" w:author="Greg Landry" w:date="2017-06-03T10:00:00Z">
         <w:r>
           <w:rPr>
             <w:noProof/>
@@ -2783,7 +2785,7 @@
     <w:p>
       <w:pPr>
         <w:rPr>
-          <w:ins w:id="64" w:author="Greg Landry" w:date="2017-06-03T10:00:00Z"/>
+          <w:ins w:id="65" w:author="Greg Landry" w:date="2017-06-03T10:00:00Z"/>
           <w:rFonts w:ascii="Times New Roman" w:hAnsi="Times New Roman" w:cs="Times New Roman"/>
         </w:rPr>
       </w:pPr>
@@ -2797,11 +2799,11 @@
     <w:p>
       <w:pPr>
         <w:rPr>
-          <w:ins w:id="65" w:author="Greg Landry" w:date="2017-06-03T10:01:00Z"/>
+          <w:ins w:id="66" w:author="Greg Landry" w:date="2017-06-03T10:01:00Z"/>
           <w:rFonts w:ascii="Times New Roman" w:hAnsi="Times New Roman" w:cs="Times New Roman"/>
         </w:rPr>
       </w:pPr>
-      <w:ins w:id="66" w:author="Greg Landry" w:date="2017-06-03T10:00:00Z">
+      <w:ins w:id="67" w:author="Greg Landry" w:date="2017-06-03T10:00:00Z">
         <w:r>
           <w:rPr>
             <w:rFonts w:ascii="Times New Roman" w:hAnsi="Times New Roman" w:cs="Times New Roman"/>
@@ -2809,7 +2811,7 @@
           <w:t xml:space="preserve">Note that spaces and </w:t>
         </w:r>
       </w:ins>
-      <w:ins w:id="67" w:author="Greg Landry" w:date="2017-06-03T10:01:00Z">
+      <w:ins w:id="68" w:author="Greg Landry" w:date="2017-06-03T10:01:00Z">
         <w:r>
           <w:rPr>
             <w:rFonts w:ascii="Times New Roman" w:hAnsi="Times New Roman" w:cs="Times New Roman"/>
@@ -2817,7 +2819,7 @@
           <w:t>carriage</w:t>
         </w:r>
       </w:ins>
-      <w:ins w:id="68" w:author="Greg Landry" w:date="2017-06-03T10:00:00Z">
+      <w:ins w:id="69" w:author="Greg Landry" w:date="2017-06-03T10:00:00Z">
         <w:r>
           <w:rPr>
             <w:rFonts w:ascii="Times New Roman" w:hAnsi="Times New Roman" w:cs="Times New Roman"/>
@@ -2825,7 +2827,7 @@
           <w:t xml:space="preserve"> </w:t>
         </w:r>
       </w:ins>
-      <w:ins w:id="69" w:author="Greg Landry" w:date="2017-06-03T10:01:00Z">
+      <w:ins w:id="70" w:author="Greg Landry" w:date="2017-06-03T10:01:00Z">
         <w:r>
           <w:rPr>
             <w:rFonts w:ascii="Times New Roman" w:hAnsi="Times New Roman" w:cs="Times New Roman"/>
@@ -2839,14 +2841,14 @@
         <w:keepNext/>
         <w:spacing w:after="0"/>
         <w:rPr>
-          <w:ins w:id="70" w:author="Greg Landry" w:date="2017-06-03T10:02:00Z"/>
+          <w:ins w:id="71" w:author="Greg Landry" w:date="2017-06-03T10:02:00Z"/>
           <w:rFonts w:ascii="Times New Roman" w:hAnsi="Times New Roman" w:cs="Times New Roman"/>
         </w:rPr>
-        <w:pPrChange w:id="71" w:author="Greg Landry" w:date="2017-06-03T10:01:00Z">
+        <w:pPrChange w:id="72" w:author="Greg Landry" w:date="2017-06-03T10:01:00Z">
           <w:pPr/>
         </w:pPrChange>
       </w:pPr>
-      <w:ins w:id="72" w:author="Greg Landry" w:date="2017-06-03T10:01:00Z">
+      <w:ins w:id="73" w:author="Greg Landry" w:date="2017-06-03T10:01:00Z">
         <w:r>
           <w:rPr>
             <w:rFonts w:ascii="Times New Roman" w:hAnsi="Times New Roman" w:cs="Times New Roman"/>
@@ -2922,7 +2924,7 @@
         <w:rPr>
           <w:rFonts w:ascii="Times New Roman" w:hAnsi="Times New Roman" w:cs="Times New Roman"/>
         </w:rPr>
-        <w:pPrChange w:id="73" w:author="Greg Landry" w:date="2017-06-03T10:01:00Z">
+        <w:pPrChange w:id="74" w:author="Greg Landry" w:date="2017-06-03T10:01:00Z">
           <w:pPr/>
         </w:pPrChange>
       </w:pPr>
@@ -3593,24 +3595,24 @@
     <w:p>
       <w:pPr>
         <w:rPr>
-          <w:ins w:id="74" w:author="Greg Landry" w:date="2017-04-03T16:54:00Z"/>
-        </w:rPr>
-      </w:pPr>
-    </w:p>
-    <w:p>
-      <w:pPr>
-        <w:rPr>
-          <w:ins w:id="75" w:author="Greg Landry" w:date="2017-04-03T16:56:00Z"/>
-        </w:rPr>
-      </w:pPr>
-      <w:ins w:id="76" w:author="Greg Landry" w:date="2017-04-03T16:55:00Z">
+          <w:ins w:id="75" w:author="Greg Landry" w:date="2017-04-03T16:54:00Z"/>
+        </w:rPr>
+      </w:pPr>
+    </w:p>
+    <w:p>
+      <w:pPr>
+        <w:rPr>
+          <w:ins w:id="76" w:author="Greg Landry" w:date="2017-04-03T16:56:00Z"/>
+        </w:rPr>
+      </w:pPr>
+      <w:ins w:id="77" w:author="Greg Landry" w:date="2017-04-03T16:55:00Z">
         <w:r>
           <w:t xml:space="preserve">The update topic is useful when you want to update the state of a </w:t>
         </w:r>
         <w:r>
           <w:rPr>
             <w:i/>
-            <w:rPrChange w:id="77" w:author="Greg Landry" w:date="2017-04-03T16:55:00Z">
+            <w:rPrChange w:id="78" w:author="Greg Landry" w:date="2017-04-03T16:55:00Z">
               <w:rPr/>
             </w:rPrChange>
           </w:rPr>
@@ -3622,7 +3624,7 @@
         <w:r>
           <w:rPr>
             <w:i/>
-            <w:rPrChange w:id="78" w:author="Greg Landry" w:date="2017-04-03T16:56:00Z">
+            <w:rPrChange w:id="79" w:author="Greg Landry" w:date="2017-04-03T16:56:00Z">
               <w:rPr/>
             </w:rPrChange>
           </w:rPr>
@@ -3632,17 +3634,17 @@
           <w:t xml:space="preserve"> called “myThing” and want to update </w:t>
         </w:r>
       </w:ins>
-      <w:ins w:id="79" w:author="Greg Landry" w:date="2017-04-03T16:56:00Z">
+      <w:ins w:id="80" w:author="Greg Landry" w:date="2017-04-03T16:56:00Z">
         <w:r>
           <w:t xml:space="preserve">a value called “temperature” </w:t>
         </w:r>
       </w:ins>
-      <w:ins w:id="80" w:author="Greg Landry" w:date="2017-04-03T16:57:00Z">
+      <w:ins w:id="81" w:author="Greg Landry" w:date="2017-04-03T16:57:00Z">
         <w:r>
           <w:t xml:space="preserve">to 25 degrees </w:t>
         </w:r>
       </w:ins>
-      <w:ins w:id="81" w:author="Greg Landry" w:date="2017-04-03T16:56:00Z">
+      <w:ins w:id="82" w:author="Greg Landry" w:date="2017-04-03T16:56:00Z">
         <w:r>
           <w:t>in the state of the thing, you would publish using the following topic and message:</w:t>
         </w:r>
@@ -3651,14 +3653,14 @@
     <w:p>
       <w:pPr>
         <w:rPr>
-          <w:ins w:id="82" w:author="Greg Landry" w:date="2017-04-03T16:56:00Z"/>
-        </w:rPr>
-      </w:pPr>
-      <w:ins w:id="83" w:author="Greg Landry" w:date="2017-04-03T16:56:00Z">
+          <w:ins w:id="83" w:author="Greg Landry" w:date="2017-04-03T16:56:00Z"/>
+        </w:rPr>
+      </w:pPr>
+      <w:ins w:id="84" w:author="Greg Landry" w:date="2017-04-03T16:56:00Z">
         <w:r>
           <w:rPr>
             <w:b/>
-            <w:rPrChange w:id="84" w:author="Greg Landry" w:date="2017-06-03T10:02:00Z">
+            <w:rPrChange w:id="85" w:author="Greg Landry" w:date="2017-06-03T10:02:00Z">
               <w:rPr/>
             </w:rPrChange>
           </w:rPr>
@@ -3672,14 +3674,14 @@
     <w:p>
       <w:pPr>
         <w:rPr>
-          <w:ins w:id="85" w:author="Greg Landry" w:date="2017-04-03T16:55:00Z"/>
-        </w:rPr>
-      </w:pPr>
-      <w:ins w:id="86" w:author="Greg Landry" w:date="2017-04-03T16:56:00Z">
+          <w:ins w:id="86" w:author="Greg Landry" w:date="2017-04-03T16:55:00Z"/>
+        </w:rPr>
+      </w:pPr>
+      <w:ins w:id="87" w:author="Greg Landry" w:date="2017-04-03T16:56:00Z">
         <w:r>
           <w:rPr>
             <w:b/>
-            <w:rPrChange w:id="87" w:author="Greg Landry" w:date="2017-06-03T10:02:00Z">
+            <w:rPrChange w:id="88" w:author="Greg Landry" w:date="2017-06-03T10:02:00Z">
               <w:rPr/>
             </w:rPrChange>
           </w:rPr>
@@ -3689,57 +3691,57 @@
           <w:t>: {</w:t>
         </w:r>
       </w:ins>
-      <w:ins w:id="88" w:author="Greg Landry" w:date="2017-04-03T16:59:00Z">
+      <w:ins w:id="89" w:author="Greg Landry" w:date="2017-04-03T16:59:00Z">
         <w:r>
           <w:t>“</w:t>
         </w:r>
       </w:ins>
-      <w:ins w:id="89" w:author="Greg Landry" w:date="2017-04-03T16:56:00Z">
+      <w:ins w:id="90" w:author="Greg Landry" w:date="2017-04-03T16:56:00Z">
         <w:r>
           <w:t>state</w:t>
         </w:r>
       </w:ins>
-      <w:ins w:id="90" w:author="Greg Landry" w:date="2017-04-03T16:59:00Z">
+      <w:ins w:id="91" w:author="Greg Landry" w:date="2017-04-03T16:59:00Z">
         <w:r>
           <w:t>”</w:t>
         </w:r>
       </w:ins>
-      <w:ins w:id="91" w:author="Greg Landry" w:date="2017-04-03T16:56:00Z">
+      <w:ins w:id="92" w:author="Greg Landry" w:date="2017-04-03T16:56:00Z">
         <w:r>
           <w:t>:</w:t>
         </w:r>
       </w:ins>
-      <w:ins w:id="92" w:author="Greg Landry" w:date="2017-04-03T16:59:00Z">
+      <w:ins w:id="93" w:author="Greg Landry" w:date="2017-04-03T16:59:00Z">
         <w:r>
           <w:t>{“reported”:</w:t>
         </w:r>
       </w:ins>
-      <w:ins w:id="93" w:author="Greg Landry" w:date="2017-04-03T16:56:00Z">
+      <w:ins w:id="94" w:author="Greg Landry" w:date="2017-04-03T16:56:00Z">
         <w:r>
           <w:t>{</w:t>
         </w:r>
       </w:ins>
-      <w:ins w:id="94" w:author="Greg Landry" w:date="2017-04-03T16:59:00Z">
+      <w:ins w:id="95" w:author="Greg Landry" w:date="2017-04-03T16:59:00Z">
         <w:r>
           <w:t>“</w:t>
         </w:r>
       </w:ins>
-      <w:ins w:id="95" w:author="Greg Landry" w:date="2017-04-03T16:56:00Z">
+      <w:ins w:id="96" w:author="Greg Landry" w:date="2017-04-03T16:56:00Z">
         <w:r>
           <w:t>temperature</w:t>
         </w:r>
       </w:ins>
-      <w:ins w:id="96" w:author="Greg Landry" w:date="2017-04-03T16:59:00Z">
+      <w:ins w:id="97" w:author="Greg Landry" w:date="2017-04-03T16:59:00Z">
         <w:r>
           <w:t>”</w:t>
         </w:r>
       </w:ins>
-      <w:ins w:id="97" w:author="Greg Landry" w:date="2017-04-03T16:56:00Z">
+      <w:ins w:id="98" w:author="Greg Landry" w:date="2017-04-03T16:56:00Z">
         <w:r>
           <w:t>:25}}</w:t>
         </w:r>
       </w:ins>
-      <w:ins w:id="98" w:author="Greg Landry" w:date="2017-04-03T16:59:00Z">
+      <w:ins w:id="99" w:author="Greg Landry" w:date="2017-04-03T16:59:00Z">
         <w:r>
           <w:t>}</w:t>
         </w:r>
@@ -3748,50 +3750,50 @@
     <w:p>
       <w:pPr>
         <w:rPr>
-          <w:ins w:id="99" w:author="Greg Landry" w:date="2017-04-03T16:57:00Z"/>
-        </w:rPr>
-      </w:pPr>
-      <w:ins w:id="100" w:author="Greg Landry" w:date="2017-04-03T16:57:00Z">
+          <w:ins w:id="100" w:author="Greg Landry" w:date="2017-04-03T16:57:00Z"/>
+        </w:rPr>
+      </w:pPr>
+      <w:ins w:id="101" w:author="Greg Landry" w:date="2017-04-03T16:57:00Z">
         <w:r>
           <w:t xml:space="preserve">Once the message is received, the message broker </w:t>
         </w:r>
       </w:ins>
-      <w:ins w:id="101" w:author="Greg Landry" w:date="2017-06-03T10:02:00Z">
+      <w:ins w:id="102" w:author="Greg Landry" w:date="2017-06-03T10:02:00Z">
         <w:r>
           <w:t>will</w:t>
         </w:r>
       </w:ins>
-      <w:ins w:id="102" w:author="Greg Landry" w:date="2017-04-03T16:57:00Z">
+      <w:ins w:id="103" w:author="Greg Landry" w:date="2017-04-03T16:57:00Z">
         <w:r>
           <w:t xml:space="preserve"> publish to the </w:t>
         </w:r>
       </w:ins>
-      <w:ins w:id="103" w:author="Greg Landry" w:date="2017-06-03T10:03:00Z">
+      <w:ins w:id="104" w:author="Greg Landry" w:date="2017-06-03T10:03:00Z">
         <w:r>
           <w:t>/</w:t>
         </w:r>
       </w:ins>
-      <w:ins w:id="104" w:author="Greg Landry" w:date="2017-04-03T16:57:00Z">
+      <w:ins w:id="105" w:author="Greg Landry" w:date="2017-04-03T16:57:00Z">
         <w:r>
           <w:t xml:space="preserve">accepted, </w:t>
         </w:r>
       </w:ins>
-      <w:ins w:id="105" w:author="Greg Landry" w:date="2017-06-03T10:03:00Z">
+      <w:ins w:id="106" w:author="Greg Landry" w:date="2017-06-03T10:03:00Z">
         <w:r>
           <w:t>/</w:t>
         </w:r>
       </w:ins>
-      <w:ins w:id="106" w:author="Greg Landry" w:date="2017-04-03T16:57:00Z">
+      <w:ins w:id="107" w:author="Greg Landry" w:date="2017-04-03T16:57:00Z">
         <w:r>
           <w:t xml:space="preserve">documents, and </w:t>
         </w:r>
       </w:ins>
-      <w:ins w:id="107" w:author="Greg Landry" w:date="2017-06-03T10:03:00Z">
+      <w:ins w:id="108" w:author="Greg Landry" w:date="2017-06-03T10:03:00Z">
         <w:r>
           <w:t>/</w:t>
         </w:r>
       </w:ins>
-      <w:ins w:id="108" w:author="Greg Landry" w:date="2017-04-03T16:57:00Z">
+      <w:ins w:id="109" w:author="Greg Landry" w:date="2017-04-03T16:57:00Z">
         <w:r>
           <w:t>delta topics with the appropriate information.</w:t>
         </w:r>
@@ -3800,15 +3802,15 @@
     <w:p>
       <w:pPr>
         <w:rPr>
-          <w:ins w:id="109" w:author="Greg Landry" w:date="2017-06-16T12:31:00Z"/>
-        </w:rPr>
-      </w:pPr>
-      <w:ins w:id="110" w:author="Greg Landry" w:date="2017-06-16T12:59:00Z">
+          <w:ins w:id="110" w:author="Greg Landry" w:date="2017-06-16T12:31:00Z"/>
+        </w:rPr>
+      </w:pPr>
+      <w:ins w:id="111" w:author="Greg Landry" w:date="2017-06-16T12:59:00Z">
         <w:r>
           <w:t>If you are using the test server to subscribe to topics, y</w:t>
         </w:r>
       </w:ins>
-      <w:del w:id="111" w:author="Greg Landry" w:date="2017-06-16T12:59:00Z">
+      <w:del w:id="112" w:author="Greg Landry" w:date="2017-06-16T12:59:00Z">
         <w:r>
           <w:delText>Y</w:delText>
         </w:r>
@@ -3816,7 +3818,7 @@
       <w:r>
         <w:t xml:space="preserve">ou can use “#” as a wildcard </w:t>
       </w:r>
-      <w:ins w:id="112" w:author="Greg Landry" w:date="2017-06-16T12:30:00Z">
+      <w:ins w:id="113" w:author="Greg Landry" w:date="2017-06-16T12:30:00Z">
         <w:r>
           <w:t xml:space="preserve">at the end of a topic </w:t>
         </w:r>
@@ -3824,12 +3826,12 @@
       <w:r>
         <w:t xml:space="preserve">to </w:t>
       </w:r>
-      <w:del w:id="113" w:author="Greg Landry" w:date="2017-06-16T12:59:00Z">
+      <w:del w:id="114" w:author="Greg Landry" w:date="2017-06-16T12:59:00Z">
         <w:r>
           <w:delText xml:space="preserve">access </w:delText>
         </w:r>
       </w:del>
-      <w:ins w:id="114" w:author="Greg Landry" w:date="2017-06-16T12:59:00Z">
+      <w:ins w:id="115" w:author="Greg Landry" w:date="2017-06-16T12:59:00Z">
         <w:r>
           <w:t xml:space="preserve">subscribe to </w:t>
         </w:r>
@@ -3837,7 +3839,7 @@
       <w:r>
         <w:t xml:space="preserve">multiple </w:t>
       </w:r>
-      <w:del w:id="115" w:author="Greg Landry" w:date="2017-06-16T12:31:00Z">
+      <w:del w:id="116" w:author="Greg Landry" w:date="2017-06-16T12:31:00Z">
         <w:r>
           <w:delText xml:space="preserve">shadow </w:delText>
         </w:r>
@@ -3845,12 +3847,12 @@
       <w:r>
         <w:t>topics. For example, you can use “$aws/things/</w:t>
       </w:r>
-      <w:del w:id="116" w:author="Greg Landry" w:date="2017-04-03T16:58:00Z">
+      <w:del w:id="117" w:author="Greg Landry" w:date="2017-04-03T16:58:00Z">
         <w:r>
           <w:delText>thingName</w:delText>
         </w:r>
       </w:del>
-      <w:ins w:id="117" w:author="Greg Landry" w:date="2017-04-03T16:58:00Z">
+      <w:ins w:id="118" w:author="Greg Landry" w:date="2017-04-03T16:58:00Z">
         <w:r>
           <w:t>theThing</w:t>
         </w:r>
@@ -3879,22 +3881,22 @@
           <w:szCs w:val="26"/>
         </w:rPr>
       </w:pPr>
-      <w:ins w:id="118" w:author="Greg Landry" w:date="2017-06-16T12:31:00Z">
+      <w:ins w:id="119" w:author="Greg Landry" w:date="2017-06-16T12:31:00Z">
         <w:r>
           <w:t xml:space="preserve">You can also use “+” as a wildcard in the middle of a topic to </w:t>
         </w:r>
       </w:ins>
-      <w:ins w:id="119" w:author="Greg Landry" w:date="2017-06-16T13:00:00Z">
+      <w:ins w:id="120" w:author="Greg Landry" w:date="2017-06-16T13:00:00Z">
         <w:r>
           <w:t xml:space="preserve">subscribe to </w:t>
         </w:r>
       </w:ins>
-      <w:ins w:id="120" w:author="Greg Landry" w:date="2017-06-16T12:31:00Z">
+      <w:ins w:id="121" w:author="Greg Landry" w:date="2017-06-16T12:31:00Z">
         <w:r>
           <w:t>multiple topics.</w:t>
         </w:r>
       </w:ins>
-      <w:ins w:id="121" w:author="Greg Landry" w:date="2017-06-16T13:00:00Z">
+      <w:ins w:id="122" w:author="Greg Landry" w:date="2017-06-16T13:00:00Z">
         <w:r>
           <w:t xml:space="preserve"> For example, you can use “$aws/things/+/shadow/update” to subscribe to update topics for all thing shadows.</w:t>
         </w:r>
@@ -3935,15 +3937,15 @@
     <w:p>
       <w:pPr>
         <w:rPr>
-          <w:ins w:id="122" w:author="Greg Landry" w:date="2017-03-01T15:38:00Z"/>
-        </w:rPr>
-      </w:pPr>
-      <w:del w:id="123" w:author="Greg Landry" w:date="2017-03-01T15:37:00Z">
+          <w:ins w:id="123" w:author="Greg Landry" w:date="2017-03-01T15:38:00Z"/>
+        </w:rPr>
+      </w:pPr>
+      <w:del w:id="124" w:author="Greg Landry" w:date="2017-03-01T15:37:00Z">
         <w:r>
           <w:delText>If you do not already have one, you will need to sign</w:delText>
         </w:r>
       </w:del>
-      <w:ins w:id="124" w:author="Greg Landry" w:date="2017-03-01T15:37:00Z">
+      <w:ins w:id="125" w:author="Greg Landry" w:date="2017-03-01T15:37:00Z">
         <w:r>
           <w:t>Sign</w:t>
         </w:r>
@@ -3951,12 +3953,12 @@
       <w:r>
         <w:t xml:space="preserve"> up for an Amazon AWS account</w:t>
       </w:r>
-      <w:ins w:id="125" w:author="Greg Landry" w:date="2017-03-01T15:37:00Z">
+      <w:ins w:id="126" w:author="Greg Landry" w:date="2017-03-01T15:37:00Z">
         <w:r>
           <w:t xml:space="preserve"> or use the </w:t>
         </w:r>
       </w:ins>
-      <w:ins w:id="126" w:author="Greg Landry" w:date="2017-03-01T15:38:00Z">
+      <w:ins w:id="127" w:author="Greg Landry" w:date="2017-03-01T15:38:00Z">
         <w:r>
           <w:t>class server. The login for the class server is:</w:t>
         </w:r>
@@ -3966,13 +3968,13 @@
       <w:pPr>
         <w:spacing w:after="0"/>
         <w:rPr>
-          <w:ins w:id="127" w:author="Greg Landry" w:date="2017-03-01T15:38:00Z"/>
-        </w:rPr>
-        <w:pPrChange w:id="128" w:author="Greg Landry" w:date="2017-03-01T15:39:00Z">
+          <w:ins w:id="128" w:author="Greg Landry" w:date="2017-03-01T15:38:00Z"/>
+        </w:rPr>
+        <w:pPrChange w:id="129" w:author="Greg Landry" w:date="2017-03-01T15:39:00Z">
           <w:pPr/>
         </w:pPrChange>
       </w:pPr>
-      <w:ins w:id="129" w:author="Greg Landry" w:date="2017-03-01T15:38:00Z">
+      <w:ins w:id="130" w:author="Greg Landry" w:date="2017-03-01T15:38:00Z">
         <w:r>
           <w:t xml:space="preserve">ID: </w:t>
         </w:r>
@@ -3995,14 +3997,14 @@
           <w:fldChar w:fldCharType="end"/>
         </w:r>
       </w:ins>
-      <w:del w:id="130" w:author="Greg Landry" w:date="2017-03-01T15:37:00Z">
+      <w:del w:id="131" w:author="Greg Landry" w:date="2017-03-01T15:37:00Z">
         <w:r>
           <w:delText>. The minimal account is free for a year but you must provide a credit card to open the account. Be sure to delete the account before the free year period expires or you will be charged for it.</w:delText>
         </w:r>
       </w:del>
     </w:p>
     <w:p>
-      <w:ins w:id="131" w:author="Greg Landry" w:date="2017-03-01T15:38:00Z">
+      <w:ins w:id="132" w:author="Greg Landry" w:date="2017-03-01T15:38:00Z">
         <w:r>
           <w:t>Password: wiced101</w:t>
         </w:r>
@@ -4012,12 +4014,12 @@
       <w:r>
         <w:t xml:space="preserve">From the </w:t>
       </w:r>
-      <w:del w:id="132" w:author="Greg Landry" w:date="2017-06-05T10:33:00Z">
+      <w:del w:id="133" w:author="Greg Landry" w:date="2017-06-05T10:33:00Z">
         <w:r>
           <w:delText xml:space="preserve">Services </w:delText>
         </w:r>
       </w:del>
-      <w:ins w:id="133" w:author="Greg Landry" w:date="2017-06-05T10:33:00Z">
+      <w:ins w:id="134" w:author="Greg Landry" w:date="2017-06-05T10:33:00Z">
         <w:r>
           <w:t xml:space="preserve">Services </w:t>
         </w:r>
@@ -4031,22 +4033,22 @@
       <w:r>
         <w:t>”</w:t>
       </w:r>
-      <w:ins w:id="134" w:author="Greg Landry" w:date="2017-03-01T15:39:00Z">
+      <w:ins w:id="135" w:author="Greg Landry" w:date="2017-03-01T15:39:00Z">
         <w:r>
           <w:t>:</w:t>
         </w:r>
       </w:ins>
-      <w:del w:id="135" w:author="Greg Landry" w:date="2017-03-01T15:39:00Z">
+      <w:del w:id="136" w:author="Greg Landry" w:date="2017-03-01T15:39:00Z">
         <w:r>
           <w:delText>,</w:delText>
         </w:r>
       </w:del>
-      <w:del w:id="136" w:author="Greg Landry" w:date="2017-06-05T10:35:00Z">
+      <w:del w:id="137" w:author="Greg Landry" w:date="2017-06-05T10:35:00Z">
         <w:r>
           <w:delText xml:space="preserve"> </w:delText>
         </w:r>
       </w:del>
-      <w:del w:id="137" w:author="Greg Landry" w:date="2017-03-01T15:39:00Z">
+      <w:del w:id="138" w:author="Greg Landry" w:date="2017-03-01T15:39:00Z">
         <w:r>
           <w:delText>click “Get Started”,</w:delText>
         </w:r>
@@ -4054,7 +4056,7 @@
           <w:delText xml:space="preserve"> and then </w:delText>
         </w:r>
       </w:del>
-      <w:del w:id="138" w:author="Greg Landry" w:date="2017-06-05T10:35:00Z">
+      <w:del w:id="139" w:author="Greg Landry" w:date="2017-06-05T10:35:00Z">
         <w:r>
           <w:delText xml:space="preserve">click “Start </w:delText>
         </w:r>
@@ -4069,7 +4071,7 @@
     <w:p>
       <w:pPr>
         <w:rPr>
-          <w:ins w:id="139" w:author="Greg Landry" w:date="2017-06-05T10:35:00Z"/>
+          <w:ins w:id="140" w:author="Greg Landry" w:date="2017-06-05T10:35:00Z"/>
         </w:rPr>
       </w:pPr>
       <w:r>
@@ -4123,17 +4125,17 @@
     <w:p>
       <w:pPr>
         <w:rPr>
-          <w:ins w:id="140" w:author="Greg Landry" w:date="2017-06-05T10:35:00Z"/>
-        </w:rPr>
-      </w:pPr>
-    </w:p>
-    <w:p>
-      <w:pPr>
-        <w:rPr>
-          <w:ins w:id="141" w:author="Greg Landry" w:date="2017-06-05T10:34:00Z"/>
-        </w:rPr>
-      </w:pPr>
-      <w:ins w:id="142" w:author="Greg Landry" w:date="2017-06-05T10:35:00Z">
+          <w:ins w:id="141" w:author="Greg Landry" w:date="2017-06-05T10:35:00Z"/>
+        </w:rPr>
+      </w:pPr>
+    </w:p>
+    <w:p>
+      <w:pPr>
+        <w:rPr>
+          <w:ins w:id="142" w:author="Greg Landry" w:date="2017-06-05T10:34:00Z"/>
+        </w:rPr>
+      </w:pPr>
+      <w:ins w:id="143" w:author="Greg Landry" w:date="2017-06-05T10:35:00Z">
         <w:r>
           <w:t>In the lower-left corner of the IoT screen click on “Learn” and then click “Start the tutorial”:</w:t>
         </w:r>
@@ -4142,11 +4144,11 @@
     <w:p>
       <w:pPr>
         <w:jc w:val="center"/>
-        <w:pPrChange w:id="143" w:author="Greg Landry" w:date="2017-06-05T10:35:00Z">
+        <w:pPrChange w:id="144" w:author="Greg Landry" w:date="2017-06-05T10:35:00Z">
           <w:pPr/>
         </w:pPrChange>
       </w:pPr>
-      <w:ins w:id="144" w:author="Greg Landry" w:date="2017-06-05T10:35:00Z">
+      <w:ins w:id="145" w:author="Greg Landry" w:date="2017-06-05T10:35:00Z">
         <w:r>
           <w:rPr>
             <w:noProof/>
@@ -4197,7 +4199,7 @@
       </w:ins>
     </w:p>
     <w:p>
-      <w:ins w:id="145" w:author="Greg Landry" w:date="2017-06-05T10:35:00Z">
+      <w:ins w:id="146" w:author="Greg Landry" w:date="2017-06-05T10:35:00Z">
         <w:r>
           <w:lastRenderedPageBreak/>
           <w:t>Follow the instructions to complete the tutorial.</w:t>
@@ -4255,7 +4257,7 @@
       <w:pPr>
         <w:pStyle w:val="Heading3"/>
         <w:rPr>
-          <w:ins w:id="146" w:author="Greg Landry" w:date="2017-06-03T15:31:00Z"/>
+          <w:ins w:id="147" w:author="Greg Landry" w:date="2017-06-03T15:31:00Z"/>
         </w:rPr>
       </w:pPr>
       <w:r>
@@ -4291,10 +4293,10 @@
         <w:pStyle w:val="ListParagraph"/>
         <w:keepNext/>
         <w:rPr>
-          <w:ins w:id="147" w:author="Greg Landry" w:date="2017-06-03T15:31:00Z"/>
-        </w:rPr>
-      </w:pPr>
-      <w:ins w:id="148" w:author="Greg Landry" w:date="2017-06-03T15:31:00Z">
+          <w:ins w:id="148" w:author="Greg Landry" w:date="2017-06-03T15:31:00Z"/>
+        </w:rPr>
+      </w:pPr>
+      <w:ins w:id="149" w:author="Greg Landry" w:date="2017-06-03T15:31:00Z">
         <w:r>
           <w:t>Note: The steps below assume that you are using the existing class AWS account. If you create your own account the steps may be slightly different but still follow the same flow.</w:t>
         </w:r>
@@ -4309,20 +4311,20 @@
           <w:numId w:val="28"/>
         </w:numPr>
         <w:rPr>
-          <w:ins w:id="149" w:author="Greg Landry" w:date="2017-06-03T15:31:00Z"/>
-        </w:rPr>
-      </w:pPr>
-      <w:ins w:id="150" w:author="Greg Landry" w:date="2017-06-03T15:31:00Z">
+          <w:ins w:id="150" w:author="Greg Landry" w:date="2017-06-03T15:31:00Z"/>
+        </w:rPr>
+      </w:pPr>
+      <w:ins w:id="151" w:author="Greg Landry" w:date="2017-06-03T15:31:00Z">
         <w:r>
           <w:t>Once you have watched the</w:t>
         </w:r>
       </w:ins>
-      <w:ins w:id="151" w:author="Greg Landry" w:date="2017-06-16T13:01:00Z">
+      <w:ins w:id="152" w:author="Greg Landry" w:date="2017-06-16T13:01:00Z">
         <w:r>
           <w:t xml:space="preserve"> tutorial</w:t>
         </w:r>
       </w:ins>
-      <w:ins w:id="152" w:author="Greg Landry" w:date="2017-06-03T15:31:00Z">
+      <w:ins w:id="153" w:author="Greg Landry" w:date="2017-06-03T15:31:00Z">
         <w:r>
           <w:t>, you should be on the “Register a thing” page.</w:t>
         </w:r>
@@ -4332,21 +4334,21 @@
       <w:pPr>
         <w:pStyle w:val="ListParagraph"/>
         <w:rPr>
-          <w:ins w:id="153" w:author="Greg Landry" w:date="2017-06-03T15:31:00Z"/>
+          <w:ins w:id="154" w:author="Greg Landry" w:date="2017-06-03T15:31:00Z"/>
           <w:noProof/>
         </w:rPr>
       </w:pPr>
-      <w:ins w:id="154" w:author="Greg Landry" w:date="2017-06-03T15:31:00Z">
+      <w:ins w:id="155" w:author="Greg Landry" w:date="2017-06-03T15:31:00Z">
         <w:r>
           <w:t xml:space="preserve">Hint: The example projects use US East time zone </w:t>
         </w:r>
       </w:ins>
-      <w:ins w:id="155" w:author="Greg Landry" w:date="2017-06-03T15:34:00Z">
+      <w:ins w:id="156" w:author="Greg Landry" w:date="2017-06-03T15:34:00Z">
         <w:r>
           <w:t>1 (N. Virginia)</w:t>
         </w:r>
       </w:ins>
-      <w:ins w:id="156" w:author="Greg Landry" w:date="2017-06-03T15:35:00Z">
+      <w:ins w:id="157" w:author="Greg Landry" w:date="2017-06-03T15:35:00Z">
         <w:r>
           <w:t xml:space="preserve">. If you create your own </w:t>
         </w:r>
@@ -4357,27 +4359,27 @@
           <w:t xml:space="preserve">AWS </w:t>
         </w:r>
       </w:ins>
-      <w:ins w:id="157" w:author="Greg Landry" w:date="2017-06-03T15:38:00Z">
+      <w:ins w:id="158" w:author="Greg Landry" w:date="2017-06-03T15:38:00Z">
         <w:r>
           <w:t xml:space="preserve">account and use </w:t>
         </w:r>
       </w:ins>
-      <w:ins w:id="158" w:author="Greg Landry" w:date="2017-06-03T15:35:00Z">
+      <w:ins w:id="159" w:author="Greg Landry" w:date="2017-06-03T15:35:00Z">
         <w:r>
           <w:t xml:space="preserve">a different time zone, you will need to </w:t>
         </w:r>
       </w:ins>
-      <w:ins w:id="159" w:author="Greg Landry" w:date="2017-06-03T15:31:00Z">
+      <w:ins w:id="160" w:author="Greg Landry" w:date="2017-06-03T15:31:00Z">
         <w:r>
           <w:t xml:space="preserve">search for “us-east-1” in the source code for each project </w:t>
         </w:r>
       </w:ins>
-      <w:ins w:id="160" w:author="Greg Landry" w:date="2017-06-03T15:38:00Z">
+      <w:ins w:id="161" w:author="Greg Landry" w:date="2017-06-03T15:38:00Z">
         <w:r>
           <w:t xml:space="preserve">in the later exercises </w:t>
         </w:r>
       </w:ins>
-      <w:ins w:id="161" w:author="Greg Landry" w:date="2017-06-03T15:31:00Z">
+      <w:ins w:id="162" w:author="Greg Landry" w:date="2017-06-03T15:31:00Z">
         <w:r>
           <w:t>and update as necessary.</w:t>
         </w:r>
@@ -4391,10 +4393,10 @@
           <w:numId w:val="28"/>
         </w:numPr>
         <w:rPr>
-          <w:ins w:id="162" w:author="Greg Landry" w:date="2017-06-03T15:31:00Z"/>
-        </w:rPr>
-      </w:pPr>
-      <w:ins w:id="163" w:author="Greg Landry" w:date="2017-06-03T15:31:00Z">
+          <w:ins w:id="163" w:author="Greg Landry" w:date="2017-06-03T15:31:00Z"/>
+        </w:rPr>
+      </w:pPr>
+      <w:ins w:id="164" w:author="Greg Landry" w:date="2017-06-03T15:31:00Z">
         <w:r>
           <w:t xml:space="preserve">Name your </w:t>
         </w:r>
@@ -4413,10 +4415,10 @@
       <w:pPr>
         <w:jc w:val="center"/>
         <w:rPr>
-          <w:ins w:id="164" w:author="Greg Landry" w:date="2017-06-03T15:31:00Z"/>
-        </w:rPr>
-      </w:pPr>
-      <w:ins w:id="165" w:author="Greg Landry" w:date="2017-06-03T15:31:00Z">
+          <w:ins w:id="165" w:author="Greg Landry" w:date="2017-06-03T15:31:00Z"/>
+        </w:rPr>
+      </w:pPr>
+      <w:ins w:id="166" w:author="Greg Landry" w:date="2017-06-03T15:31:00Z">
         <w:r>
           <w:rPr>
             <w:noProof/>
@@ -4482,41 +4484,41 @@
           <w:numId w:val="28"/>
         </w:numPr>
         <w:rPr>
-          <w:ins w:id="166" w:author="Greg Landry" w:date="2017-06-03T15:31:00Z"/>
-        </w:rPr>
-      </w:pPr>
-      <w:ins w:id="167" w:author="Greg Landry" w:date="2017-06-03T15:31:00Z">
+          <w:ins w:id="167" w:author="Greg Landry" w:date="2017-06-03T15:31:00Z"/>
+        </w:rPr>
+      </w:pPr>
+      <w:ins w:id="168" w:author="Greg Landry" w:date="2017-06-03T15:31:00Z">
         <w:r>
           <w:lastRenderedPageBreak/>
           <w:t xml:space="preserve">Before you can access the broker from the </w:t>
         </w:r>
       </w:ins>
-      <w:ins w:id="168" w:author="Greg Landry" w:date="2017-06-05T10:37:00Z">
+      <w:ins w:id="169" w:author="Greg Landry" w:date="2017-06-05T10:37:00Z">
         <w:r>
           <w:t>kit</w:t>
         </w:r>
       </w:ins>
-      <w:ins w:id="169" w:author="Greg Landry" w:date="2017-06-03T15:31:00Z">
+      <w:ins w:id="170" w:author="Greg Landry" w:date="2017-06-03T15:31:00Z">
         <w:r>
           <w:t xml:space="preserve"> you need to create the encryption keys that enable you to identify </w:t>
         </w:r>
       </w:ins>
-      <w:ins w:id="170" w:author="Greg Landry" w:date="2017-06-05T10:37:00Z">
+      <w:ins w:id="171" w:author="Greg Landry" w:date="2017-06-05T10:37:00Z">
         <w:r>
           <w:t>it</w:t>
         </w:r>
       </w:ins>
-      <w:ins w:id="171" w:author="Greg Landry" w:date="2017-06-03T15:31:00Z">
+      <w:ins w:id="172" w:author="Greg Landry" w:date="2017-06-03T15:31:00Z">
         <w:r>
           <w:t xml:space="preserve"> as an allowed device.  To do this, from the thing </w:t>
         </w:r>
       </w:ins>
-      <w:ins w:id="172" w:author="Greg Landry" w:date="2017-06-05T10:38:00Z">
+      <w:ins w:id="173" w:author="Greg Landry" w:date="2017-06-05T10:38:00Z">
         <w:r>
           <w:t xml:space="preserve">page click on Security and then on </w:t>
         </w:r>
       </w:ins>
-      <w:ins w:id="173" w:author="Greg Landry" w:date="2017-06-05T10:39:00Z">
+      <w:ins w:id="174" w:author="Greg Landry" w:date="2017-06-05T10:39:00Z">
         <w:r>
           <w:t>Create Certificate.</w:t>
         </w:r>
@@ -4526,9 +4528,9 @@
       <w:pPr>
         <w:jc w:val="center"/>
         <w:rPr>
-          <w:ins w:id="174" w:author="Greg Landry" w:date="2017-06-03T15:31:00Z"/>
-        </w:rPr>
-        <w:pPrChange w:id="175" w:author="Greg Landry" w:date="2017-06-05T10:43:00Z">
+          <w:ins w:id="175" w:author="Greg Landry" w:date="2017-06-03T15:31:00Z"/>
+        </w:rPr>
+        <w:pPrChange w:id="176" w:author="Greg Landry" w:date="2017-06-05T10:43:00Z">
           <w:pPr>
             <w:pStyle w:val="ListParagraph"/>
             <w:keepNext/>
@@ -4536,7 +4538,7 @@
           </w:pPr>
         </w:pPrChange>
       </w:pPr>
-      <w:ins w:id="176" w:author="Greg Landry" w:date="2017-06-03T15:31:00Z">
+      <w:ins w:id="177" w:author="Greg Landry" w:date="2017-06-03T15:31:00Z">
         <w:r>
           <w:rPr>
             <w:noProof/>
@@ -4544,7 +4546,7 @@
           <w:t xml:space="preserve"> </w:t>
         </w:r>
       </w:ins>
-      <w:ins w:id="177" w:author="Greg Landry" w:date="2017-06-05T10:40:00Z">
+      <w:ins w:id="178" w:author="Greg Landry" w:date="2017-06-05T10:40:00Z">
         <w:r>
           <w:rPr>
             <w:noProof/>
@@ -4599,9 +4601,9 @@
         <w:pStyle w:val="ListParagraph"/>
         <w:keepLines/>
         <w:rPr>
-          <w:ins w:id="178" w:author="Greg Landry" w:date="2017-06-03T15:31:00Z"/>
-        </w:rPr>
-        <w:pPrChange w:id="179" w:author="Greg Landry" w:date="2017-06-05T10:41:00Z">
+          <w:ins w:id="179" w:author="Greg Landry" w:date="2017-06-03T15:31:00Z"/>
+        </w:rPr>
+        <w:pPrChange w:id="180" w:author="Greg Landry" w:date="2017-06-05T10:41:00Z">
           <w:pPr>
             <w:pStyle w:val="ListParagraph"/>
             <w:keepNext/>
@@ -4619,11 +4621,11 @@
           <w:numId w:val="28"/>
         </w:numPr>
         <w:rPr>
-          <w:ins w:id="180" w:author="Greg Landry" w:date="2017-06-03T15:31:00Z"/>
+          <w:ins w:id="181" w:author="Greg Landry" w:date="2017-06-03T15:31:00Z"/>
           <w:b/>
           <w:color w:val="FF0000"/>
         </w:rPr>
-        <w:pPrChange w:id="181" w:author="Greg Landry" w:date="2017-06-05T10:43:00Z">
+        <w:pPrChange w:id="182" w:author="Greg Landry" w:date="2017-06-05T10:43:00Z">
           <w:pPr>
             <w:pStyle w:val="ListParagraph"/>
             <w:keepNext/>
@@ -4635,7 +4637,7 @@
           </w:pPr>
         </w:pPrChange>
       </w:pPr>
-      <w:ins w:id="182" w:author="Greg Landry" w:date="2017-06-03T15:31:00Z">
+      <w:ins w:id="183" w:author="Greg Landry" w:date="2017-06-03T15:31:00Z">
         <w:r>
           <w:rPr>
             <w:b/>
@@ -4671,11 +4673,11 @@
         <w:pStyle w:val="ListParagraph"/>
         <w:keepLines/>
         <w:rPr>
-          <w:ins w:id="183" w:author="Greg Landry" w:date="2017-06-03T15:31:00Z"/>
+          <w:ins w:id="184" w:author="Greg Landry" w:date="2017-06-03T15:31:00Z"/>
           <w:b/>
           <w:color w:val="FF0000"/>
         </w:rPr>
-        <w:pPrChange w:id="184" w:author="Greg Landry" w:date="2017-06-05T10:43:00Z">
+        <w:pPrChange w:id="185" w:author="Greg Landry" w:date="2017-06-05T10:43:00Z">
           <w:pPr>
             <w:pStyle w:val="ListParagraph"/>
             <w:keepNext/>
@@ -4693,11 +4695,11 @@
           <w:numId w:val="28"/>
         </w:numPr>
         <w:rPr>
-          <w:ins w:id="185" w:author="Greg Landry" w:date="2017-06-03T15:31:00Z"/>
+          <w:ins w:id="186" w:author="Greg Landry" w:date="2017-06-03T15:31:00Z"/>
           <w:b/>
           <w:color w:val="FF0000"/>
         </w:rPr>
-        <w:pPrChange w:id="186" w:author="Greg Landry" w:date="2017-06-05T10:43:00Z">
+        <w:pPrChange w:id="187" w:author="Greg Landry" w:date="2017-06-05T10:43:00Z">
           <w:pPr>
             <w:pStyle w:val="ListParagraph"/>
             <w:keepNext/>
@@ -4709,7 +4711,7 @@
           </w:pPr>
         </w:pPrChange>
       </w:pPr>
-      <w:ins w:id="187" w:author="Greg Landry" w:date="2017-06-03T15:31:00Z">
+      <w:ins w:id="188" w:author="Greg Landry" w:date="2017-06-03T15:31:00Z">
         <w:r>
           <w:rPr>
             <w:b/>
@@ -4724,9 +4726,9 @@
         <w:pStyle w:val="ListParagraph"/>
         <w:keepLines/>
         <w:rPr>
-          <w:ins w:id="188" w:author="Greg Landry" w:date="2017-06-03T15:31:00Z"/>
-        </w:rPr>
-        <w:pPrChange w:id="189" w:author="Greg Landry" w:date="2017-06-05T10:43:00Z">
+          <w:ins w:id="189" w:author="Greg Landry" w:date="2017-06-03T15:31:00Z"/>
+        </w:rPr>
+        <w:pPrChange w:id="190" w:author="Greg Landry" w:date="2017-06-05T10:43:00Z">
           <w:pPr>
             <w:pStyle w:val="ListParagraph"/>
             <w:keepNext/>
@@ -4740,11 +4742,11 @@
         <w:pStyle w:val="ListParagraph"/>
         <w:keepLines/>
         <w:rPr>
-          <w:ins w:id="190" w:author="Greg Landry" w:date="2017-06-03T15:31:00Z"/>
+          <w:ins w:id="191" w:author="Greg Landry" w:date="2017-06-03T15:31:00Z"/>
           <w:b/>
           <w:color w:val="FF0000"/>
         </w:rPr>
-        <w:pPrChange w:id="191" w:author="Greg Landry" w:date="2017-06-05T10:43:00Z">
+        <w:pPrChange w:id="192" w:author="Greg Landry" w:date="2017-06-05T10:43:00Z">
           <w:pPr>
             <w:pStyle w:val="ListParagraph"/>
             <w:keepNext/>
@@ -4752,7 +4754,7 @@
           </w:pPr>
         </w:pPrChange>
       </w:pPr>
-      <w:ins w:id="192" w:author="Greg Landry" w:date="2017-06-03T15:31:00Z">
+      <w:ins w:id="193" w:author="Greg Landry" w:date="2017-06-03T15:31:00Z">
         <w:r>
           <w:t>Note: The window also has an option to download a root CA for AWS IoT from Symantec (a trusted certification authority). However, you don’t need to do this since the root CA for AWS IoT is already included in the WICED SDK.</w:t>
         </w:r>
@@ -4762,10 +4764,10 @@
       <w:pPr>
         <w:jc w:val="center"/>
         <w:rPr>
-          <w:ins w:id="193" w:author="Greg Landry" w:date="2017-06-03T15:31:00Z"/>
-        </w:rPr>
-      </w:pPr>
-      <w:ins w:id="194" w:author="Greg Landry" w:date="2017-06-05T10:43:00Z">
+          <w:ins w:id="194" w:author="Greg Landry" w:date="2017-06-03T15:31:00Z"/>
+        </w:rPr>
+      </w:pPr>
+      <w:ins w:id="195" w:author="Greg Landry" w:date="2017-06-05T10:43:00Z">
         <w:r>
           <w:rPr>
             <w:noProof/>
@@ -4824,7 +4826,7 @@
                                   </w14:textOutline>
                                 </w:rPr>
                               </w:pPr>
-                              <w:del w:id="195" w:author="Greg Landry" w:date="2017-06-05T10:43:00Z">
+                              <w:del w:id="196" w:author="Greg Landry" w:date="2017-06-05T10:43:00Z">
                                 <w:r>
                                   <w:rPr>
                                     <w:b/>
@@ -4877,7 +4879,7 @@
                                   <w:delText>!</w:delText>
                                 </w:r>
                               </w:del>
-                              <w:ins w:id="196" w:author="Greg Landry" w:date="2017-06-05T10:43:00Z">
+                              <w:ins w:id="197" w:author="Greg Landry" w:date="2017-06-05T10:43:00Z">
                                 <w:r>
                                   <w:rPr>
                                     <w:b/>
@@ -4938,7 +4940,7 @@
                             </w14:textOutline>
                           </w:rPr>
                         </w:pPr>
-                        <w:del w:id="197" w:author="Greg Landry" w:date="2017-06-05T10:43:00Z">
+                        <w:del w:id="198" w:author="Greg Landry" w:date="2017-06-05T10:43:00Z">
                           <w:r>
                             <w:rPr>
                               <w:b/>
@@ -4991,7 +4993,7 @@
                             <w:delText>!</w:delText>
                           </w:r>
                         </w:del>
-                        <w:ins w:id="198" w:author="Greg Landry" w:date="2017-06-05T10:43:00Z">
+                        <w:ins w:id="199" w:author="Greg Landry" w:date="2017-06-05T10:43:00Z">
                           <w:r>
                             <w:rPr>
                               <w:b/>
@@ -5019,7 +5021,7 @@
           </mc:AlternateContent>
         </w:r>
       </w:ins>
-      <w:ins w:id="199" w:author="Greg Landry" w:date="2017-06-03T15:31:00Z">
+      <w:ins w:id="200" w:author="Greg Landry" w:date="2017-06-03T15:31:00Z">
         <w:r>
           <w:rPr>
             <w:noProof/>
@@ -5365,7 +5367,7 @@
           </mc:AlternateContent>
         </w:r>
       </w:ins>
-      <w:ins w:id="200" w:author="Greg Landry" w:date="2017-06-05T10:56:00Z">
+      <w:ins w:id="201" w:author="Greg Landry" w:date="2017-06-05T10:56:00Z">
         <w:r>
           <w:rPr>
             <w:noProof/>
@@ -5417,9 +5419,9 @@
           <w:numId w:val="28"/>
         </w:numPr>
         <w:rPr>
-          <w:ins w:id="201" w:author="Greg Landry" w:date="2017-06-03T15:31:00Z"/>
-        </w:rPr>
-        <w:pPrChange w:id="202" w:author="Greg Landry" w:date="2017-06-05T10:46:00Z">
+          <w:ins w:id="202" w:author="Greg Landry" w:date="2017-06-03T15:31:00Z"/>
+        </w:rPr>
+        <w:pPrChange w:id="203" w:author="Greg Landry" w:date="2017-06-05T10:46:00Z">
           <w:pPr>
             <w:pStyle w:val="ListParagraph"/>
             <w:numPr>
@@ -5429,33 +5431,33 @@
           </w:pPr>
         </w:pPrChange>
       </w:pPr>
-      <w:ins w:id="203" w:author="Greg Landry" w:date="2017-06-03T15:31:00Z">
+      <w:ins w:id="204" w:author="Greg Landry" w:date="2017-06-03T15:31:00Z">
         <w:r>
           <w:lastRenderedPageBreak/>
           <w:t>Click “</w:t>
         </w:r>
       </w:ins>
-      <w:ins w:id="204" w:author="Greg Landry" w:date="2017-06-05T10:44:00Z">
+      <w:ins w:id="205" w:author="Greg Landry" w:date="2017-06-05T10:44:00Z">
         <w:r>
           <w:t>Attach a policy</w:t>
         </w:r>
       </w:ins>
-      <w:ins w:id="205" w:author="Greg Landry" w:date="2017-06-05T10:45:00Z">
+      <w:ins w:id="206" w:author="Greg Landry" w:date="2017-06-05T10:45:00Z">
         <w:r>
           <w:t>”</w:t>
         </w:r>
       </w:ins>
-      <w:ins w:id="206" w:author="Greg Landry" w:date="2017-06-05T10:44:00Z">
+      <w:ins w:id="207" w:author="Greg Landry" w:date="2017-06-05T10:44:00Z">
         <w:r>
           <w:t xml:space="preserve"> and then click on “Create new policy</w:t>
         </w:r>
       </w:ins>
-      <w:ins w:id="207" w:author="Greg Landry" w:date="2017-06-05T10:45:00Z">
+      <w:ins w:id="208" w:author="Greg Landry" w:date="2017-06-05T10:45:00Z">
         <w:r>
           <w:t>”.</w:t>
         </w:r>
       </w:ins>
-      <w:ins w:id="208" w:author="Greg Landry" w:date="2017-06-03T15:31:00Z">
+      <w:ins w:id="209" w:author="Greg Landry" w:date="2017-06-03T15:31:00Z">
         <w:r>
           <w:t xml:space="preserve"> </w:t>
         </w:r>
@@ -5470,10 +5472,10 @@
           <w:numId w:val="28"/>
         </w:numPr>
         <w:rPr>
-          <w:ins w:id="209" w:author="Greg Landry" w:date="2017-06-03T15:31:00Z"/>
-        </w:rPr>
-      </w:pPr>
-      <w:ins w:id="210" w:author="Greg Landry" w:date="2017-06-03T15:31:00Z">
+          <w:ins w:id="210" w:author="Greg Landry" w:date="2017-06-03T15:31:00Z"/>
+        </w:rPr>
+      </w:pPr>
+      <w:ins w:id="211" w:author="Greg Landry" w:date="2017-06-03T15:31:00Z">
         <w:r>
           <w:t>Give the new policy a name such as “&lt;YourInitials&gt;_TestThing_Policy”. Add the action as “</w:t>
         </w:r>
@@ -5493,12 +5495,12 @@
           <w:t xml:space="preserve">, </w:t>
         </w:r>
       </w:ins>
-      <w:ins w:id="211" w:author="Greg Landry" w:date="2017-06-03T15:39:00Z">
+      <w:ins w:id="212" w:author="Greg Landry" w:date="2017-06-03T15:39:00Z">
         <w:r>
           <w:t>and use</w:t>
         </w:r>
       </w:ins>
-      <w:ins w:id="212" w:author="Greg Landry" w:date="2017-06-03T15:31:00Z">
+      <w:ins w:id="213" w:author="Greg Landry" w:date="2017-06-03T15:31:00Z">
         <w:r>
           <w:t xml:space="preserve"> “</w:t>
         </w:r>
@@ -5523,7 +5525,7 @@
       <w:pPr>
         <w:pStyle w:val="ListParagraph"/>
         <w:rPr>
-          <w:ins w:id="213" w:author="Greg Landry" w:date="2017-06-03T15:31:00Z"/>
+          <w:ins w:id="214" w:author="Greg Landry" w:date="2017-06-03T15:31:00Z"/>
         </w:rPr>
       </w:pPr>
     </w:p>
@@ -5533,10 +5535,10 @@
         <w:ind w:left="0"/>
         <w:jc w:val="center"/>
         <w:rPr>
-          <w:ins w:id="214" w:author="Greg Landry" w:date="2017-06-03T15:31:00Z"/>
-        </w:rPr>
-      </w:pPr>
-      <w:ins w:id="215" w:author="Greg Landry" w:date="2017-06-03T15:31:00Z">
+          <w:ins w:id="215" w:author="Greg Landry" w:date="2017-06-03T15:31:00Z"/>
+        </w:rPr>
+      </w:pPr>
+      <w:ins w:id="216" w:author="Greg Landry" w:date="2017-06-03T15:31:00Z">
         <w:r>
           <w:rPr>
             <w:noProof/>
@@ -5590,7 +5592,7 @@
       <w:pPr>
         <w:pStyle w:val="ListParagraph"/>
         <w:rPr>
-          <w:ins w:id="216" w:author="Greg Landry" w:date="2017-06-03T15:31:00Z"/>
+          <w:ins w:id="217" w:author="Greg Landry" w:date="2017-06-03T15:31:00Z"/>
         </w:rPr>
       </w:pPr>
     </w:p>
@@ -5603,21 +5605,21 @@
           <w:numId w:val="28"/>
         </w:numPr>
         <w:rPr>
-          <w:ins w:id="217" w:author="Greg Landry" w:date="2017-06-03T15:31:00Z"/>
-        </w:rPr>
-      </w:pPr>
-      <w:ins w:id="218" w:author="Greg Landry" w:date="2017-06-03T15:31:00Z">
+          <w:ins w:id="218" w:author="Greg Landry" w:date="2017-06-03T15:31:00Z"/>
+        </w:rPr>
+      </w:pPr>
+      <w:ins w:id="219" w:author="Greg Landry" w:date="2017-06-03T15:31:00Z">
         <w:r>
           <w:lastRenderedPageBreak/>
           <w:t>You will now see the policy document details. In this case, any iot operation (iot:*) is allowed</w:t>
         </w:r>
       </w:ins>
-      <w:ins w:id="219" w:author="Greg Landry" w:date="2017-06-03T15:42:00Z">
+      <w:ins w:id="220" w:author="Greg Landry" w:date="2017-06-03T15:42:00Z">
         <w:r>
           <w:t xml:space="preserve"> for any resource (*)</w:t>
         </w:r>
       </w:ins>
-      <w:ins w:id="220" w:author="Greg Landry" w:date="2017-06-03T15:31:00Z">
+      <w:ins w:id="221" w:author="Greg Landry" w:date="2017-06-03T15:31:00Z">
         <w:r>
           <w:t>.</w:t>
         </w:r>
@@ -5629,16 +5631,16 @@
         <w:ind w:left="0"/>
         <w:jc w:val="center"/>
         <w:rPr>
-          <w:ins w:id="221" w:author="Greg Landry" w:date="2017-06-03T15:31:00Z"/>
-        </w:rPr>
-        <w:pPrChange w:id="222" w:author="Greg Landry" w:date="2017-06-05T10:52:00Z">
+          <w:ins w:id="222" w:author="Greg Landry" w:date="2017-06-03T15:31:00Z"/>
+        </w:rPr>
+        <w:pPrChange w:id="223" w:author="Greg Landry" w:date="2017-06-05T10:52:00Z">
           <w:pPr>
             <w:pStyle w:val="ListParagraph"/>
             <w:ind w:left="0"/>
           </w:pPr>
         </w:pPrChange>
       </w:pPr>
-      <w:ins w:id="223" w:author="Greg Landry" w:date="2017-06-03T15:31:00Z">
+      <w:ins w:id="224" w:author="Greg Landry" w:date="2017-06-03T15:31:00Z">
         <w:r>
           <w:rPr>
             <w:noProof/>
@@ -5693,7 +5695,7 @@
         <w:pStyle w:val="ListParagraph"/>
         <w:keepNext/>
         <w:rPr>
-          <w:ins w:id="224" w:author="Greg Landry" w:date="2017-06-03T15:31:00Z"/>
+          <w:ins w:id="225" w:author="Greg Landry" w:date="2017-06-03T15:31:00Z"/>
         </w:rPr>
       </w:pPr>
     </w:p>
@@ -5706,10 +5708,10 @@
           <w:numId w:val="28"/>
         </w:numPr>
         <w:rPr>
-          <w:ins w:id="225" w:author="Greg Landry" w:date="2017-06-05T10:48:00Z"/>
-        </w:rPr>
-      </w:pPr>
-      <w:ins w:id="226" w:author="Greg Landry" w:date="2017-06-03T15:31:00Z">
+          <w:ins w:id="226" w:author="Greg Landry" w:date="2017-06-05T10:48:00Z"/>
+        </w:rPr>
+      </w:pPr>
+      <w:ins w:id="227" w:author="Greg Landry" w:date="2017-06-03T15:31:00Z">
         <w:r>
           <w:t>You now need to attach the policy to the certificate. First click the left arrow on the left side of the screen show above. Then select Security -&gt; Certificates from the left panel, and click on your certificate.</w:t>
         </w:r>
@@ -5719,22 +5721,22 @@
       <w:pPr>
         <w:pStyle w:val="ListParagraph"/>
         <w:rPr>
-          <w:ins w:id="227" w:author="Greg Landry" w:date="2017-06-03T15:31:00Z"/>
-        </w:rPr>
-        <w:pPrChange w:id="228" w:author="Greg Landry" w:date="2017-06-05T10:52:00Z">
+          <w:ins w:id="228" w:author="Greg Landry" w:date="2017-06-03T15:31:00Z"/>
+        </w:rPr>
+        <w:pPrChange w:id="229" w:author="Greg Landry" w:date="2017-06-05T10:52:00Z">
           <w:pPr>
             <w:jc w:val="center"/>
           </w:pPr>
         </w:pPrChange>
       </w:pPr>
-      <w:ins w:id="229" w:author="Greg Landry" w:date="2017-06-05T10:48:00Z">
+      <w:ins w:id="230" w:author="Greg Landry" w:date="2017-06-05T10:48:00Z">
         <w:r>
           <w:t xml:space="preserve">Note that you can use the search box in the upper right corner to find your certificate by name. In fact, you can even enter your </w:t>
         </w:r>
         <w:r>
           <w:rPr>
             <w:i/>
-            <w:rPrChange w:id="230" w:author="Greg Landry" w:date="2017-06-05T10:49:00Z">
+            <w:rPrChange w:id="231" w:author="Greg Landry" w:date="2017-06-05T10:49:00Z">
               <w:rPr/>
             </w:rPrChange>
           </w:rPr>
@@ -5744,24 +5746,24 @@
           <w:t xml:space="preserve"> name in the box and it will find the certificate that was </w:t>
         </w:r>
       </w:ins>
-      <w:ins w:id="231" w:author="Greg Landry" w:date="2017-06-05T10:49:00Z">
+      <w:ins w:id="232" w:author="Greg Landry" w:date="2017-06-05T10:49:00Z">
         <w:r>
           <w:t>attached</w:t>
         </w:r>
       </w:ins>
-      <w:ins w:id="232" w:author="Greg Landry" w:date="2017-06-05T10:48:00Z">
+      <w:ins w:id="233" w:author="Greg Landry" w:date="2017-06-05T10:48:00Z">
         <w:r>
           <w:t xml:space="preserve"> </w:t>
         </w:r>
       </w:ins>
-      <w:ins w:id="233" w:author="Greg Landry" w:date="2017-06-05T10:49:00Z">
+      <w:ins w:id="234" w:author="Greg Landry" w:date="2017-06-05T10:49:00Z">
         <w:r>
           <w:t xml:space="preserve">to your </w:t>
         </w:r>
         <w:r>
           <w:rPr>
             <w:i/>
-            <w:rPrChange w:id="234" w:author="Greg Landry" w:date="2017-06-05T10:49:00Z">
+            <w:rPrChange w:id="235" w:author="Greg Landry" w:date="2017-06-05T10:49:00Z">
               <w:rPr/>
             </w:rPrChange>
           </w:rPr>
@@ -5771,12 +5773,12 @@
           <w:t xml:space="preserve"> </w:t>
         </w:r>
       </w:ins>
-      <w:ins w:id="235" w:author="Greg Landry" w:date="2017-06-05T10:48:00Z">
+      <w:ins w:id="236" w:author="Greg Landry" w:date="2017-06-05T10:48:00Z">
         <w:r>
           <w:t>when you first created it.</w:t>
         </w:r>
       </w:ins>
-      <w:ins w:id="236" w:author="Greg Landry" w:date="2017-06-03T15:31:00Z">
+      <w:ins w:id="237" w:author="Greg Landry" w:date="2017-06-03T15:31:00Z">
         <w:r>
           <w:rPr>
             <w:noProof/>
@@ -5784,7 +5786,7 @@
           <w:t xml:space="preserve"> </w:t>
         </w:r>
       </w:ins>
-      <w:ins w:id="237" w:author="Greg Landry" w:date="2017-06-05T10:51:00Z">
+      <w:ins w:id="238" w:author="Greg Landry" w:date="2017-06-05T10:51:00Z">
         <w:r>
           <w:rPr>
             <w:noProof/>
@@ -5836,36 +5838,36 @@
           <w:numId w:val="28"/>
         </w:numPr>
         <w:rPr>
-          <w:ins w:id="238" w:author="Greg Landry" w:date="2017-06-03T15:31:00Z"/>
-        </w:rPr>
-      </w:pPr>
-      <w:ins w:id="239" w:author="Greg Landry" w:date="2017-06-03T15:31:00Z">
+          <w:ins w:id="239" w:author="Greg Landry" w:date="2017-06-03T15:31:00Z"/>
+        </w:rPr>
+      </w:pPr>
+      <w:ins w:id="240" w:author="Greg Landry" w:date="2017-06-03T15:31:00Z">
         <w:r>
           <w:lastRenderedPageBreak/>
           <w:t xml:space="preserve">Once you click on your certificate, select “Actions -&gt; Attach Policy”. Select your policy and click “Attach”. Click on the left arrow </w:t>
         </w:r>
       </w:ins>
-      <w:ins w:id="240" w:author="Greg Landry" w:date="2017-06-05T10:53:00Z">
+      <w:ins w:id="241" w:author="Greg Landry" w:date="2017-06-05T10:53:00Z">
         <w:r>
           <w:t xml:space="preserve">in the upper left </w:t>
         </w:r>
       </w:ins>
-      <w:ins w:id="241" w:author="Greg Landry" w:date="2017-06-03T15:31:00Z">
+      <w:ins w:id="242" w:author="Greg Landry" w:date="2017-06-03T15:31:00Z">
         <w:r>
           <w:t xml:space="preserve">when you are done to return to </w:t>
         </w:r>
       </w:ins>
-      <w:ins w:id="242" w:author="Greg Landry" w:date="2017-06-05T10:53:00Z">
+      <w:ins w:id="243" w:author="Greg Landry" w:date="2017-06-05T10:53:00Z">
         <w:r>
           <w:t>the</w:t>
         </w:r>
       </w:ins>
-      <w:ins w:id="243" w:author="Greg Landry" w:date="2017-06-03T15:31:00Z">
+      <w:ins w:id="244" w:author="Greg Landry" w:date="2017-06-03T15:31:00Z">
         <w:r>
           <w:t xml:space="preserve"> </w:t>
         </w:r>
       </w:ins>
-      <w:ins w:id="244" w:author="Greg Landry" w:date="2017-06-05T10:53:00Z">
+      <w:ins w:id="245" w:author="Greg Landry" w:date="2017-06-05T10:53:00Z">
         <w:r>
           <w:t>AWS IoT main page.</w:t>
         </w:r>
@@ -5878,10 +5880,10 @@
         <w:ind w:left="0"/>
         <w:jc w:val="center"/>
         <w:rPr>
-          <w:ins w:id="245" w:author="Greg Landry" w:date="2017-06-03T15:31:00Z"/>
-        </w:rPr>
-      </w:pPr>
-      <w:ins w:id="246" w:author="Greg Landry" w:date="2017-06-03T15:31:00Z">
+          <w:ins w:id="246" w:author="Greg Landry" w:date="2017-06-03T15:31:00Z"/>
+        </w:rPr>
+      </w:pPr>
+      <w:ins w:id="247" w:author="Greg Landry" w:date="2017-06-03T15:31:00Z">
         <w:r>
           <w:rPr>
             <w:noProof/>
@@ -5938,7 +5940,7 @@
         <w:ind w:left="0"/>
         <w:jc w:val="center"/>
         <w:rPr>
-          <w:ins w:id="247" w:author="Greg Landry" w:date="2017-06-03T15:31:00Z"/>
+          <w:ins w:id="248" w:author="Greg Landry" w:date="2017-06-03T15:31:00Z"/>
         </w:rPr>
       </w:pPr>
     </w:p>
@@ -5949,10 +5951,10 @@
         <w:ind w:left="0"/>
         <w:jc w:val="center"/>
         <w:rPr>
-          <w:ins w:id="248" w:author="Greg Landry" w:date="2017-06-03T15:41:00Z"/>
-        </w:rPr>
-      </w:pPr>
-      <w:ins w:id="249" w:author="Greg Landry" w:date="2017-06-03T15:31:00Z">
+          <w:ins w:id="249" w:author="Greg Landry" w:date="2017-06-03T15:41:00Z"/>
+        </w:rPr>
+      </w:pPr>
+      <w:ins w:id="250" w:author="Greg Landry" w:date="2017-06-03T15:31:00Z">
         <w:r>
           <w:rPr>
             <w:noProof/>
@@ -6002,7 +6004,7 @@
         <w:ind w:left="0"/>
         <w:jc w:val="center"/>
         <w:rPr>
-          <w:ins w:id="250" w:author="Greg Landry" w:date="2017-06-03T15:31:00Z"/>
+          <w:ins w:id="251" w:author="Greg Landry" w:date="2017-06-03T15:31:00Z"/>
         </w:rPr>
       </w:pPr>
     </w:p>
@@ -6014,20 +6016,20 @@
           <w:numId w:val="28"/>
         </w:numPr>
         <w:rPr>
-          <w:ins w:id="251" w:author="Greg Landry" w:date="2017-06-03T15:42:00Z"/>
-        </w:rPr>
-        <w:pPrChange w:id="252" w:author="Greg Landry" w:date="2017-06-03T15:41:00Z">
+          <w:ins w:id="252" w:author="Greg Landry" w:date="2017-06-03T15:42:00Z"/>
+        </w:rPr>
+        <w:pPrChange w:id="253" w:author="Greg Landry" w:date="2017-06-03T15:41:00Z">
           <w:pPr>
             <w:pStyle w:val="Heading3"/>
           </w:pPr>
         </w:pPrChange>
       </w:pPr>
-      <w:ins w:id="253" w:author="Greg Landry" w:date="2017-06-03T15:41:00Z">
+      <w:ins w:id="254" w:author="Greg Landry" w:date="2017-06-03T15:41:00Z">
         <w:r>
           <w:t>Once you get to this point, you should verify</w:t>
         </w:r>
       </w:ins>
-      <w:ins w:id="254" w:author="Greg Landry" w:date="2017-06-03T15:42:00Z">
+      <w:ins w:id="255" w:author="Greg Landry" w:date="2017-06-03T15:42:00Z">
         <w:r>
           <w:t>:</w:t>
         </w:r>
@@ -6041,26 +6043,23 @@
           <w:numId w:val="28"/>
         </w:numPr>
         <w:rPr>
-          <w:ins w:id="255" w:author="Greg Landry" w:date="2017-06-05T10:57:00Z"/>
-        </w:rPr>
-        <w:pPrChange w:id="256" w:author="Greg Landry" w:date="2017-06-03T15:42:00Z">
+          <w:ins w:id="256" w:author="Greg Landry" w:date="2017-06-05T10:57:00Z"/>
+        </w:rPr>
+        <w:pPrChange w:id="257" w:author="Greg Landry" w:date="2017-06-03T15:42:00Z">
           <w:pPr>
             <w:pStyle w:val="Heading3"/>
           </w:pPr>
         </w:pPrChange>
       </w:pPr>
-      <w:ins w:id="257" w:author="Greg Landry" w:date="2017-06-05T10:53:00Z">
+      <w:ins w:id="258" w:author="Greg Landry" w:date="2017-06-05T10:53:00Z">
         <w:r>
           <w:t xml:space="preserve">You have a </w:t>
         </w:r>
         <w:r>
           <w:rPr>
             <w:i/>
-            <w:rPrChange w:id="258" w:author="Greg Landry" w:date="2017-06-05T10:58:00Z">
-              <w:rPr>
-                <w:b w:val="0"/>
-                <w:bCs w:val="0"/>
-              </w:rPr>
+            <w:rPrChange w:id="259" w:author="Greg Landry" w:date="2017-06-05T10:58:00Z">
+              <w:rPr/>
             </w:rPrChange>
           </w:rPr>
           <w:t>thing</w:t>
@@ -6071,11 +6070,8 @@
         <w:r>
           <w:rPr>
             <w:i/>
-            <w:rPrChange w:id="259" w:author="Greg Landry" w:date="2017-06-05T11:01:00Z">
-              <w:rPr>
-                <w:b w:val="0"/>
-                <w:bCs w:val="0"/>
-              </w:rPr>
+            <w:rPrChange w:id="260" w:author="Greg Landry" w:date="2017-06-05T11:01:00Z">
+              <w:rPr/>
             </w:rPrChange>
           </w:rPr>
           <w:t>Things</w:t>
@@ -6093,39 +6089,36 @@
           <w:numId w:val="28"/>
         </w:numPr>
         <w:rPr>
-          <w:ins w:id="260" w:author="Greg Landry" w:date="2017-06-05T10:53:00Z"/>
-        </w:rPr>
-        <w:pPrChange w:id="261" w:author="Greg Landry" w:date="2017-06-03T15:42:00Z">
+          <w:ins w:id="261" w:author="Greg Landry" w:date="2017-06-05T10:53:00Z"/>
+        </w:rPr>
+        <w:pPrChange w:id="262" w:author="Greg Landry" w:date="2017-06-03T15:42:00Z">
           <w:pPr>
             <w:pStyle w:val="Heading3"/>
           </w:pPr>
         </w:pPrChange>
       </w:pPr>
-      <w:ins w:id="262" w:author="Greg Landry" w:date="2017-06-05T10:57:00Z">
+      <w:ins w:id="263" w:author="Greg Landry" w:date="2017-06-05T10:57:00Z">
         <w:r>
           <w:t>You have a certificate attached to the thing (</w:t>
         </w:r>
       </w:ins>
-      <w:ins w:id="263" w:author="Greg Landry" w:date="2017-06-05T10:58:00Z">
+      <w:ins w:id="264" w:author="Greg Landry" w:date="2017-06-05T10:58:00Z">
         <w:r>
           <w:t xml:space="preserve">from the </w:t>
         </w:r>
       </w:ins>
-      <w:ins w:id="264" w:author="Greg Landry" w:date="2017-06-05T11:01:00Z">
+      <w:ins w:id="265" w:author="Greg Landry" w:date="2017-06-05T11:01:00Z">
         <w:r>
           <w:rPr>
             <w:i/>
-            <w:rPrChange w:id="265" w:author="Greg Landry" w:date="2017-06-05T11:01:00Z">
-              <w:rPr>
-                <w:b w:val="0"/>
-                <w:bCs w:val="0"/>
-              </w:rPr>
+            <w:rPrChange w:id="266" w:author="Greg Landry" w:date="2017-06-05T11:01:00Z">
+              <w:rPr/>
             </w:rPrChange>
           </w:rPr>
           <w:t>thing</w:t>
         </w:r>
       </w:ins>
-      <w:ins w:id="266" w:author="Greg Landry" w:date="2017-06-05T10:58:00Z">
+      <w:ins w:id="267" w:author="Greg Landry" w:date="2017-06-05T10:58:00Z">
         <w:r>
           <w:t>, click on Security).</w:t>
         </w:r>
@@ -6139,35 +6132,35 @@
           <w:numId w:val="28"/>
         </w:numPr>
         <w:rPr>
-          <w:ins w:id="267" w:author="Greg Landry" w:date="2017-06-03T15:42:00Z"/>
-        </w:rPr>
-        <w:pPrChange w:id="268" w:author="Greg Landry" w:date="2017-06-03T15:42:00Z">
+          <w:ins w:id="268" w:author="Greg Landry" w:date="2017-06-03T15:42:00Z"/>
+        </w:rPr>
+        <w:pPrChange w:id="269" w:author="Greg Landry" w:date="2017-06-03T15:42:00Z">
           <w:pPr>
             <w:pStyle w:val="Heading3"/>
           </w:pPr>
         </w:pPrChange>
       </w:pPr>
-      <w:ins w:id="269" w:author="Greg Landry" w:date="2017-06-05T10:58:00Z">
+      <w:ins w:id="270" w:author="Greg Landry" w:date="2017-06-05T10:58:00Z">
         <w:r>
           <w:t xml:space="preserve">The certificate is Active (click on the Certificate and look for </w:t>
         </w:r>
       </w:ins>
-      <w:ins w:id="270" w:author="Greg Landry" w:date="2017-06-05T11:01:00Z">
+      <w:ins w:id="271" w:author="Greg Landry" w:date="2017-06-05T11:01:00Z">
         <w:r>
           <w:t>“</w:t>
         </w:r>
       </w:ins>
-      <w:ins w:id="271" w:author="Greg Landry" w:date="2017-06-05T10:58:00Z">
+      <w:ins w:id="272" w:author="Greg Landry" w:date="2017-06-05T10:58:00Z">
         <w:r>
           <w:t>Active</w:t>
         </w:r>
       </w:ins>
-      <w:ins w:id="272" w:author="Greg Landry" w:date="2017-06-05T11:01:00Z">
+      <w:ins w:id="273" w:author="Greg Landry" w:date="2017-06-05T11:01:00Z">
         <w:r>
           <w:t>”</w:t>
         </w:r>
       </w:ins>
-      <w:ins w:id="273" w:author="Greg Landry" w:date="2017-06-05T10:58:00Z">
+      <w:ins w:id="274" w:author="Greg Landry" w:date="2017-06-05T10:58:00Z">
         <w:r>
           <w:t xml:space="preserve"> in the upper left).</w:t>
         </w:r>
@@ -6181,30 +6174,30 @@
           <w:numId w:val="28"/>
         </w:numPr>
         <w:rPr>
-          <w:ins w:id="274" w:author="Greg Landry" w:date="2017-06-03T15:43:00Z"/>
-        </w:rPr>
-        <w:pPrChange w:id="275" w:author="Greg Landry" w:date="2017-06-03T15:42:00Z">
+          <w:ins w:id="275" w:author="Greg Landry" w:date="2017-06-03T15:43:00Z"/>
+        </w:rPr>
+        <w:pPrChange w:id="276" w:author="Greg Landry" w:date="2017-06-03T15:42:00Z">
           <w:pPr>
             <w:pStyle w:val="Heading3"/>
           </w:pPr>
         </w:pPrChange>
       </w:pPr>
-      <w:ins w:id="276" w:author="Greg Landry" w:date="2017-06-03T15:43:00Z">
+      <w:ins w:id="277" w:author="Greg Landry" w:date="2017-06-03T15:43:00Z">
         <w:r>
           <w:t>The certificate has a policy attached to it</w:t>
         </w:r>
       </w:ins>
-      <w:ins w:id="277" w:author="Greg Landry" w:date="2017-06-05T10:54:00Z">
+      <w:ins w:id="278" w:author="Greg Landry" w:date="2017-06-05T10:54:00Z">
         <w:r>
           <w:t xml:space="preserve"> (</w:t>
         </w:r>
       </w:ins>
-      <w:ins w:id="278" w:author="Greg Landry" w:date="2017-06-05T10:59:00Z">
+      <w:ins w:id="279" w:author="Greg Landry" w:date="2017-06-05T10:59:00Z">
         <w:r>
           <w:t>from the Certificate,</w:t>
         </w:r>
       </w:ins>
-      <w:ins w:id="279" w:author="Greg Landry" w:date="2017-06-05T10:54:00Z">
+      <w:ins w:id="280" w:author="Greg Landry" w:date="2017-06-05T10:54:00Z">
         <w:r>
           <w:t xml:space="preserve"> click on Policies).</w:t>
         </w:r>
@@ -6218,40 +6211,40 @@
           <w:numId w:val="28"/>
         </w:numPr>
         <w:rPr>
-          <w:ins w:id="280" w:author="Greg Landry" w:date="2017-06-05T11:00:00Z"/>
-        </w:rPr>
-        <w:pPrChange w:id="281" w:author="Greg Landry" w:date="2017-06-05T10:55:00Z">
+          <w:ins w:id="281" w:author="Greg Landry" w:date="2017-06-05T11:00:00Z"/>
+        </w:rPr>
+        <w:pPrChange w:id="282" w:author="Greg Landry" w:date="2017-06-05T10:55:00Z">
           <w:pPr>
             <w:pStyle w:val="Heading3"/>
           </w:pPr>
         </w:pPrChange>
       </w:pPr>
-      <w:ins w:id="282" w:author="Greg Landry" w:date="2017-06-03T15:43:00Z">
+      <w:ins w:id="283" w:author="Greg Landry" w:date="2017-06-03T15:43:00Z">
         <w:r>
           <w:t>The policy</w:t>
         </w:r>
       </w:ins>
-      <w:ins w:id="283" w:author="Greg Landry" w:date="2017-06-03T15:41:00Z">
+      <w:ins w:id="284" w:author="Greg Landry" w:date="2017-06-03T15:41:00Z">
         <w:r>
           <w:t xml:space="preserve"> allows all iot actions</w:t>
         </w:r>
       </w:ins>
-      <w:ins w:id="284" w:author="Greg Landry" w:date="2017-06-03T15:43:00Z">
+      <w:ins w:id="285" w:author="Greg Landry" w:date="2017-06-03T15:43:00Z">
         <w:r>
           <w:t xml:space="preserve"> (iot:*) for any resource (*) (click on </w:t>
         </w:r>
       </w:ins>
-      <w:ins w:id="285" w:author="Greg Landry" w:date="2017-06-05T10:59:00Z">
+      <w:ins w:id="286" w:author="Greg Landry" w:date="2017-06-05T10:59:00Z">
         <w:r>
           <w:t>the</w:t>
         </w:r>
       </w:ins>
-      <w:ins w:id="286" w:author="Greg Landry" w:date="2017-06-03T15:43:00Z">
+      <w:ins w:id="287" w:author="Greg Landry" w:date="2017-06-03T15:43:00Z">
         <w:r>
           <w:t xml:space="preserve"> </w:t>
         </w:r>
       </w:ins>
-      <w:ins w:id="287" w:author="Greg Landry" w:date="2017-06-05T10:59:00Z">
+      <w:ins w:id="288" w:author="Greg Landry" w:date="2017-06-05T10:59:00Z">
         <w:r>
           <w:t>Policy).</w:t>
         </w:r>
@@ -6261,9 +6254,9 @@
       <w:pPr>
         <w:pStyle w:val="ListParagraph"/>
         <w:rPr>
-          <w:ins w:id="288" w:author="Greg Landry" w:date="2017-06-05T11:00:00Z"/>
-        </w:rPr>
-        <w:pPrChange w:id="289" w:author="Greg Landry" w:date="2017-06-05T11:00:00Z">
+          <w:ins w:id="289" w:author="Greg Landry" w:date="2017-06-05T11:00:00Z"/>
+        </w:rPr>
+        <w:pPrChange w:id="290" w:author="Greg Landry" w:date="2017-06-05T11:00:00Z">
           <w:pPr>
             <w:pStyle w:val="Heading3"/>
           </w:pPr>
@@ -6274,17 +6267,17 @@
       <w:pPr>
         <w:pStyle w:val="ListParagraph"/>
         <w:rPr>
-          <w:rPrChange w:id="290" w:author="Greg Landry" w:date="2017-06-03T15:31:00Z">
+          <w:rPrChange w:id="291" w:author="Greg Landry" w:date="2017-06-03T15:31:00Z">
             <w:rPr/>
           </w:rPrChange>
         </w:rPr>
-        <w:pPrChange w:id="291" w:author="Greg Landry" w:date="2017-06-05T11:00:00Z">
+        <w:pPrChange w:id="292" w:author="Greg Landry" w:date="2017-06-05T11:00:00Z">
           <w:pPr>
             <w:pStyle w:val="Heading3"/>
           </w:pPr>
         </w:pPrChange>
       </w:pPr>
-      <w:ins w:id="292" w:author="Greg Landry" w:date="2017-06-05T11:00:00Z">
+      <w:ins w:id="293" w:author="Greg Landry" w:date="2017-06-05T11:00:00Z">
         <w:r>
           <w:t>If any of the above is not true, fix it before proceeding. Most of this can be accomplished from the “Actions” menus in the appropriate page. Ask for help from an instructor if you need it.</w:t>
         </w:r>
@@ -6293,14 +6286,14 @@
     <w:p>
       <w:pPr>
         <w:rPr>
-          <w:ins w:id="293" w:author="Greg Landry" w:date="2017-06-03T15:46:00Z"/>
+          <w:ins w:id="294" w:author="Greg Landry" w:date="2017-06-03T15:46:00Z"/>
           <w:rFonts w:ascii="Cambria" w:eastAsia="Times New Roman" w:hAnsi="Cambria"/>
           <w:b/>
           <w:bCs/>
           <w:color w:val="4F81BD"/>
         </w:rPr>
       </w:pPr>
-      <w:ins w:id="294" w:author="Greg Landry" w:date="2017-06-03T15:46:00Z">
+      <w:ins w:id="295" w:author="Greg Landry" w:date="2017-06-03T15:46:00Z">
         <w:r>
           <w:br w:type="page"/>
         </w:r>
@@ -6310,34 +6303,34 @@
       <w:pPr>
         <w:pStyle w:val="Heading3"/>
         <w:rPr>
-          <w:del w:id="295" w:author="Greg Landry" w:date="2017-06-03T10:04:00Z"/>
-        </w:rPr>
-        <w:pPrChange w:id="296" w:author="Greg Landry" w:date="2017-06-03T15:28:00Z">
+          <w:del w:id="296" w:author="Greg Landry" w:date="2017-06-03T10:04:00Z"/>
+        </w:rPr>
+        <w:pPrChange w:id="297" w:author="Greg Landry" w:date="2017-06-03T15:28:00Z">
           <w:pPr/>
         </w:pPrChange>
       </w:pPr>
-      <w:ins w:id="297" w:author="Greg Landry" w:date="2017-06-03T15:28:00Z">
+      <w:ins w:id="298" w:author="Greg Landry" w:date="2017-06-03T15:28:00Z">
         <w:r>
           <w:lastRenderedPageBreak/>
           <w:t xml:space="preserve">02 </w:t>
         </w:r>
       </w:ins>
-      <w:ins w:id="298" w:author="Greg Landry" w:date="2017-06-03T15:29:00Z">
+      <w:ins w:id="299" w:author="Greg Landry" w:date="2017-06-03T15:29:00Z">
         <w:r>
           <w:t xml:space="preserve">Learn how to </w:t>
         </w:r>
       </w:ins>
-      <w:ins w:id="299" w:author="Greg Landry" w:date="2017-06-03T15:28:00Z">
+      <w:ins w:id="300" w:author="Greg Landry" w:date="2017-06-03T15:28:00Z">
         <w:r>
           <w:t xml:space="preserve">use the AWS </w:t>
         </w:r>
       </w:ins>
-      <w:ins w:id="300" w:author="Greg Landry" w:date="2017-06-03T15:52:00Z">
+      <w:ins w:id="301" w:author="Greg Landry" w:date="2017-06-03T15:52:00Z">
         <w:r>
           <w:t>MQTT T</w:t>
         </w:r>
       </w:ins>
-      <w:ins w:id="301" w:author="Greg Landry" w:date="2017-06-03T15:28:00Z">
+      <w:ins w:id="302" w:author="Greg Landry" w:date="2017-06-03T15:28:00Z">
         <w:r>
           <w:t>est Client</w:t>
         </w:r>
@@ -6345,7 +6338,7 @@
           <w:t xml:space="preserve"> </w:t>
         </w:r>
       </w:ins>
-      <w:del w:id="302" w:author="Greg Landry" w:date="2017-06-03T10:04:00Z">
+      <w:del w:id="303" w:author="Greg Landry" w:date="2017-06-03T10:04:00Z">
         <w:r>
           <w:delText>To Provision</w:delText>
         </w:r>
@@ -6367,13 +6360,13 @@
       <w:pPr>
         <w:pStyle w:val="Heading3"/>
         <w:rPr>
-          <w:ins w:id="303" w:author="Greg Landry" w:date="2017-06-03T15:29:00Z"/>
-        </w:rPr>
-        <w:pPrChange w:id="304" w:author="Greg Landry" w:date="2017-06-03T15:29:00Z">
+          <w:ins w:id="304" w:author="Greg Landry" w:date="2017-06-03T15:29:00Z"/>
+        </w:rPr>
+        <w:pPrChange w:id="305" w:author="Greg Landry" w:date="2017-06-03T15:29:00Z">
           <w:pPr/>
         </w:pPrChange>
       </w:pPr>
-      <w:del w:id="305" w:author="Greg Landry" w:date="2017-06-03T10:04:00Z">
+      <w:del w:id="306" w:author="Greg Landry" w:date="2017-06-03T10:04:00Z">
         <w:r>
           <w:delText xml:space="preserve">Note the message broker address. You can find this in the </w:delText>
         </w:r>
@@ -6400,57 +6393,57 @@
     <w:p>
       <w:pPr>
         <w:rPr>
-          <w:ins w:id="306" w:author="Greg Landry" w:date="2017-06-03T15:48:00Z"/>
-        </w:rPr>
-      </w:pPr>
-      <w:ins w:id="307" w:author="Greg Landry" w:date="2017-06-03T15:45:00Z">
+          <w:ins w:id="307" w:author="Greg Landry" w:date="2017-06-03T15:48:00Z"/>
+        </w:rPr>
+      </w:pPr>
+      <w:ins w:id="308" w:author="Greg Landry" w:date="2017-06-03T15:45:00Z">
         <w:r>
           <w:t xml:space="preserve">The AWS </w:t>
         </w:r>
       </w:ins>
-      <w:ins w:id="308" w:author="Greg Landry" w:date="2017-06-03T15:46:00Z">
+      <w:ins w:id="309" w:author="Greg Landry" w:date="2017-06-03T15:46:00Z">
         <w:r>
           <w:t>website has a</w:t>
         </w:r>
       </w:ins>
-      <w:ins w:id="309" w:author="Greg Landry" w:date="2017-06-03T15:52:00Z">
+      <w:ins w:id="310" w:author="Greg Landry" w:date="2017-06-03T15:52:00Z">
         <w:r>
           <w:t>n</w:t>
         </w:r>
       </w:ins>
-      <w:ins w:id="310" w:author="Greg Landry" w:date="2017-06-03T15:46:00Z">
+      <w:ins w:id="311" w:author="Greg Landry" w:date="2017-06-03T15:46:00Z">
         <w:r>
           <w:t xml:space="preserve"> </w:t>
         </w:r>
       </w:ins>
-      <w:ins w:id="311" w:author="Greg Landry" w:date="2017-06-03T15:45:00Z">
+      <w:ins w:id="312" w:author="Greg Landry" w:date="2017-06-03T15:45:00Z">
         <w:r>
           <w:t xml:space="preserve">MQTT </w:t>
         </w:r>
       </w:ins>
-      <w:ins w:id="312" w:author="Greg Landry" w:date="2017-06-03T15:52:00Z">
+      <w:ins w:id="313" w:author="Greg Landry" w:date="2017-06-03T15:52:00Z">
         <w:r>
           <w:t xml:space="preserve">Test Client </w:t>
         </w:r>
       </w:ins>
-      <w:ins w:id="313" w:author="Greg Landry" w:date="2017-06-03T15:45:00Z">
+      <w:ins w:id="314" w:author="Greg Landry" w:date="2017-06-03T15:45:00Z">
         <w:r>
           <w:t xml:space="preserve">that you can </w:t>
         </w:r>
       </w:ins>
-      <w:ins w:id="314" w:author="Greg Landry" w:date="2017-06-03T15:46:00Z">
+      <w:ins w:id="315" w:author="Greg Landry" w:date="2017-06-03T15:46:00Z">
         <w:r>
           <w:t>use to test publishing and subscribing to topics. Think of it as a terminal window into your message broker</w:t>
         </w:r>
       </w:ins>
-      <w:ins w:id="315" w:author="Greg Landry" w:date="2017-06-03T15:47:00Z">
+      <w:ins w:id="316" w:author="Greg Landry" w:date="2017-06-03T15:47:00Z">
         <w:r>
           <w:t xml:space="preserve">, or as a generic IoT </w:t>
         </w:r>
         <w:r>
           <w:rPr>
             <w:i/>
-            <w:rPrChange w:id="316" w:author="Greg Landry" w:date="2017-06-03T15:47:00Z">
+            <w:rPrChange w:id="317" w:author="Greg Landry" w:date="2017-06-03T15:47:00Z">
               <w:rPr/>
             </w:rPrChange>
           </w:rPr>
@@ -6466,22 +6459,22 @@
           <w:t>bscribe</w:t>
         </w:r>
       </w:ins>
-      <w:ins w:id="317" w:author="Greg Landry" w:date="2017-06-03T15:46:00Z">
+      <w:ins w:id="318" w:author="Greg Landry" w:date="2017-06-03T15:46:00Z">
         <w:r>
           <w:t>.</w:t>
         </w:r>
       </w:ins>
-      <w:ins w:id="318" w:author="Greg Landry" w:date="2017-06-03T15:48:00Z">
+      <w:ins w:id="319" w:author="Greg Landry" w:date="2017-06-03T15:48:00Z">
         <w:r>
           <w:t xml:space="preserve"> You will use this </w:t>
         </w:r>
       </w:ins>
-      <w:ins w:id="319" w:author="Greg Landry" w:date="2017-06-03T15:52:00Z">
+      <w:ins w:id="320" w:author="Greg Landry" w:date="2017-06-03T15:52:00Z">
         <w:r>
           <w:t>client</w:t>
         </w:r>
       </w:ins>
-      <w:ins w:id="320" w:author="Greg Landry" w:date="2017-06-03T15:48:00Z">
+      <w:ins w:id="321" w:author="Greg Landry" w:date="2017-06-03T15:48:00Z">
         <w:r>
           <w:t xml:space="preserve"> to test the later exercises.</w:t>
         </w:r>
@@ -6490,10 +6483,10 @@
     <w:p>
       <w:pPr>
         <w:rPr>
-          <w:ins w:id="321" w:author="Greg Landry" w:date="2017-06-03T15:45:00Z"/>
-        </w:rPr>
-      </w:pPr>
-      <w:ins w:id="322" w:author="Greg Landry" w:date="2017-06-03T15:45:00Z">
+          <w:ins w:id="322" w:author="Greg Landry" w:date="2017-06-03T15:45:00Z"/>
+        </w:rPr>
+      </w:pPr>
+      <w:ins w:id="323" w:author="Greg Landry" w:date="2017-06-03T15:45:00Z">
         <w:r>
           <w:t xml:space="preserve"> </w:t>
         </w:r>
@@ -6501,7 +6494,7 @@
           <w:t xml:space="preserve">To use the </w:t>
         </w:r>
       </w:ins>
-      <w:ins w:id="323" w:author="Greg Landry" w:date="2017-06-03T15:49:00Z">
+      <w:ins w:id="324" w:author="Greg Landry" w:date="2017-06-03T15:49:00Z">
         <w:r>
           <w:t>client:</w:t>
         </w:r>
@@ -6516,10 +6509,10 @@
           <w:numId w:val="29"/>
         </w:numPr>
         <w:rPr>
-          <w:ins w:id="324" w:author="Greg Landry" w:date="2017-06-03T15:45:00Z"/>
-        </w:rPr>
-      </w:pPr>
-      <w:ins w:id="325" w:author="Greg Landry" w:date="2017-06-03T15:45:00Z">
+          <w:ins w:id="325" w:author="Greg Landry" w:date="2017-06-03T15:45:00Z"/>
+        </w:rPr>
+      </w:pPr>
+      <w:ins w:id="326" w:author="Greg Landry" w:date="2017-06-03T15:45:00Z">
         <w:r>
           <w:t>Select “Test” from the panel on the left of the screen. Enter a topic that you want to subscribe to such as “&lt;your_initials&gt;_testtopic” and click on “Subscribe to topic”. You will see the new topic show up under Subscriptions. Make sure to put your initials or some other unique string in the topic if you are using the class AWS account. If not, you may see messages from someone else publishing to the same topic.</w:t>
         </w:r>
@@ -6531,10 +6524,10 @@
         <w:ind w:left="0"/>
         <w:jc w:val="center"/>
         <w:rPr>
-          <w:ins w:id="326" w:author="Greg Landry" w:date="2017-06-03T15:45:00Z"/>
-        </w:rPr>
-      </w:pPr>
-      <w:ins w:id="327" w:author="Greg Landry" w:date="2017-06-03T15:45:00Z">
+          <w:ins w:id="327" w:author="Greg Landry" w:date="2017-06-03T15:45:00Z"/>
+        </w:rPr>
+      </w:pPr>
+      <w:ins w:id="328" w:author="Greg Landry" w:date="2017-06-03T15:45:00Z">
         <w:r>
           <w:rPr>
             <w:noProof/>
@@ -6588,7 +6581,7 @@
       <w:pPr>
         <w:pStyle w:val="ListParagraph"/>
         <w:rPr>
-          <w:ins w:id="328" w:author="Greg Landry" w:date="2017-06-03T15:45:00Z"/>
+          <w:ins w:id="329" w:author="Greg Landry" w:date="2017-06-03T15:45:00Z"/>
         </w:rPr>
       </w:pPr>
     </w:p>
@@ -6602,26 +6595,26 @@
           <w:numId w:val="29"/>
         </w:numPr>
         <w:rPr>
-          <w:ins w:id="329" w:author="Greg Landry" w:date="2017-06-03T15:45:00Z"/>
-        </w:rPr>
-      </w:pPr>
-      <w:ins w:id="330" w:author="Greg Landry" w:date="2017-06-03T15:45:00Z">
+          <w:ins w:id="330" w:author="Greg Landry" w:date="2017-06-03T15:45:00Z"/>
+        </w:rPr>
+      </w:pPr>
+      <w:ins w:id="331" w:author="Greg Landry" w:date="2017-06-03T15:45:00Z">
         <w:r>
           <w:lastRenderedPageBreak/>
           <w:t>Now that I am subscribed to a topic I can publish messages to that topic</w:t>
         </w:r>
       </w:ins>
-      <w:ins w:id="331" w:author="Greg Landry" w:date="2017-06-03T15:50:00Z">
+      <w:ins w:id="332" w:author="Greg Landry" w:date="2017-06-03T15:50:00Z">
         <w:r>
           <w:t xml:space="preserve"> from the test </w:t>
         </w:r>
       </w:ins>
-      <w:ins w:id="332" w:author="Greg Landry" w:date="2017-06-03T15:52:00Z">
+      <w:ins w:id="333" w:author="Greg Landry" w:date="2017-06-03T15:52:00Z">
         <w:r>
           <w:t>client</w:t>
         </w:r>
       </w:ins>
-      <w:ins w:id="333" w:author="Greg Landry" w:date="2017-06-03T15:45:00Z">
+      <w:ins w:id="334" w:author="Greg Landry" w:date="2017-06-03T15:45:00Z">
         <w:r>
           <w:t>.  To do this fill in the name of the topic as “&lt;your_initials&gt;_testtopic”.  Then type in your message and press “Publish to topic”.  You can see in the box below I sent “test message”.</w:t>
         </w:r>
@@ -6635,10 +6628,10 @@
         <w:ind w:left="90"/>
         <w:jc w:val="center"/>
         <w:rPr>
-          <w:ins w:id="334" w:author="Greg Landry" w:date="2017-06-03T15:45:00Z"/>
-        </w:rPr>
-      </w:pPr>
-      <w:ins w:id="335" w:author="Greg Landry" w:date="2017-06-03T15:45:00Z">
+          <w:ins w:id="335" w:author="Greg Landry" w:date="2017-06-03T15:45:00Z"/>
+        </w:rPr>
+      </w:pPr>
+      <w:ins w:id="336" w:author="Greg Landry" w:date="2017-06-03T15:45:00Z">
         <w:r>
           <w:rPr>
             <w:noProof/>
@@ -6694,7 +6687,7 @@
         <w:keepNext/>
         <w:keepLines/>
         <w:rPr>
-          <w:ins w:id="336" w:author="Greg Landry" w:date="2017-06-03T15:45:00Z"/>
+          <w:ins w:id="337" w:author="Greg Landry" w:date="2017-06-03T15:45:00Z"/>
         </w:rPr>
       </w:pPr>
     </w:p>
@@ -6708,10 +6701,10 @@
           <w:numId w:val="29"/>
         </w:numPr>
         <w:rPr>
-          <w:ins w:id="337" w:author="Greg Landry" w:date="2017-06-03T15:45:00Z"/>
-        </w:rPr>
-      </w:pPr>
-      <w:ins w:id="338" w:author="Greg Landry" w:date="2017-06-03T15:45:00Z">
+          <w:ins w:id="338" w:author="Greg Landry" w:date="2017-06-03T15:45:00Z"/>
+        </w:rPr>
+      </w:pPr>
+      <w:ins w:id="339" w:author="Greg Landry" w:date="2017-06-03T15:45:00Z">
         <w:r>
           <w:t>Once the message is sent, you will see a red dot next to the topic in the Subscriptions area. This indicates that you have a new message on that subscription. Click on &lt;your_initials&gt;_testtopic to see the new message.</w:t>
         </w:r>
@@ -6723,10 +6716,10 @@
         <w:ind w:left="0"/>
         <w:jc w:val="center"/>
         <w:rPr>
-          <w:ins w:id="339" w:author="Greg Landry" w:date="2017-06-03T15:45:00Z"/>
-        </w:rPr>
-      </w:pPr>
-      <w:ins w:id="340" w:author="Greg Landry" w:date="2017-06-03T15:45:00Z">
+          <w:ins w:id="340" w:author="Greg Landry" w:date="2017-06-03T15:45:00Z"/>
+        </w:rPr>
+      </w:pPr>
+      <w:ins w:id="341" w:author="Greg Landry" w:date="2017-06-03T15:45:00Z">
         <w:r>
           <w:rPr>
             <w:noProof/>
@@ -6780,9 +6773,9 @@
       <w:pPr>
         <w:keepLines/>
         <w:rPr>
-          <w:ins w:id="341" w:author="Greg Landry" w:date="2017-06-03T15:45:00Z"/>
-        </w:rPr>
-        <w:pPrChange w:id="342" w:author="Greg Landry" w:date="2017-06-03T15:50:00Z">
+          <w:ins w:id="342" w:author="Greg Landry" w:date="2017-06-03T15:45:00Z"/>
+        </w:rPr>
+        <w:pPrChange w:id="343" w:author="Greg Landry" w:date="2017-06-03T15:50:00Z">
           <w:pPr>
             <w:pStyle w:val="ListParagraph"/>
             <w:keepLines/>
@@ -6797,10 +6790,10 @@
     <w:p>
       <w:pPr>
         <w:rPr>
-          <w:ins w:id="343" w:author="Greg Landry" w:date="2017-06-03T15:45:00Z"/>
-        </w:rPr>
-      </w:pPr>
-      <w:ins w:id="344" w:author="Greg Landry" w:date="2017-06-03T15:45:00Z">
+          <w:ins w:id="344" w:author="Greg Landry" w:date="2017-06-03T15:45:00Z"/>
+        </w:rPr>
+      </w:pPr>
+      <w:ins w:id="345" w:author="Greg Landry" w:date="2017-06-03T15:45:00Z">
         <w:r>
           <w:br w:type="page"/>
         </w:r>
@@ -6810,13 +6803,13 @@
       <w:pPr>
         <w:pStyle w:val="Heading3"/>
         <w:rPr>
-          <w:del w:id="345" w:author="Greg Landry" w:date="2017-06-03T15:29:00Z"/>
-        </w:rPr>
-        <w:pPrChange w:id="346" w:author="Greg Landry" w:date="2017-06-03T15:28:00Z">
+          <w:del w:id="346" w:author="Greg Landry" w:date="2017-06-03T15:29:00Z"/>
+        </w:rPr>
+        <w:pPrChange w:id="347" w:author="Greg Landry" w:date="2017-06-03T15:28:00Z">
           <w:pPr/>
         </w:pPrChange>
       </w:pPr>
-      <w:del w:id="347" w:author="Greg Landry" w:date="2017-06-03T10:04:00Z">
+      <w:del w:id="348" w:author="Greg Landry" w:date="2017-06-03T10:04:00Z">
         <w:r>
           <w:lastRenderedPageBreak/>
           <w:delText>.</w:delText>
@@ -6827,18 +6820,18 @@
       <w:pPr>
         <w:pStyle w:val="Heading3"/>
         <w:rPr>
-          <w:del w:id="348" w:author="Greg Landry" w:date="2017-06-03T15:29:00Z"/>
-        </w:rPr>
-        <w:pPrChange w:id="349" w:author="Greg Landry" w:date="2017-06-03T15:29:00Z">
+          <w:del w:id="349" w:author="Greg Landry" w:date="2017-06-03T15:29:00Z"/>
+        </w:rPr>
+        <w:pPrChange w:id="350" w:author="Greg Landry" w:date="2017-06-03T15:29:00Z">
           <w:pPr/>
         </w:pPrChange>
       </w:pPr>
-      <w:ins w:id="350" w:author="Greg Landry" w:date="2017-06-03T15:29:00Z">
+      <w:ins w:id="351" w:author="Greg Landry" w:date="2017-06-03T15:29:00Z">
         <w:r>
           <w:t xml:space="preserve"> </w:t>
         </w:r>
       </w:ins>
-      <w:del w:id="351" w:author="Greg Landry" w:date="2017-06-03T15:29:00Z">
+      <w:del w:id="352" w:author="Greg Landry" w:date="2017-06-03T15:29:00Z">
         <w:r>
           <w:delText xml:space="preserve">To test your </w:delText>
         </w:r>
@@ -6881,12 +6874,12 @@
       <w:r>
         <w:t>0</w:t>
       </w:r>
-      <w:ins w:id="352" w:author="Greg Landry" w:date="2017-06-03T15:29:00Z">
+      <w:ins w:id="353" w:author="Greg Landry" w:date="2017-06-03T15:29:00Z">
         <w:r>
           <w:t>3</w:t>
         </w:r>
       </w:ins>
-      <w:del w:id="353" w:author="Greg Landry" w:date="2017-06-03T15:29:00Z">
+      <w:del w:id="354" w:author="Greg Landry" w:date="2017-06-03T15:29:00Z">
         <w:r>
           <w:delText>2</w:delText>
         </w:r>
@@ -6999,7 +6992,7 @@
           <w:numId w:val="30"/>
         </w:numPr>
         <w:rPr>
-          <w:ins w:id="354" w:author="Greg Landry" w:date="2017-03-06T13:42:00Z"/>
+          <w:ins w:id="355" w:author="Greg Landry" w:date="2017-03-06T13:42:00Z"/>
         </w:rPr>
       </w:pPr>
       <w:r>
@@ -7026,9 +7019,9 @@
           <w:numId w:val="30"/>
         </w:numPr>
         <w:rPr>
-          <w:del w:id="355" w:author="Greg Landry" w:date="2017-03-06T13:43:00Z"/>
-        </w:rPr>
-        <w:pPrChange w:id="356" w:author="Greg Landry" w:date="2017-03-06T13:43:00Z">
+          <w:del w:id="356" w:author="Greg Landry" w:date="2017-03-06T13:43:00Z"/>
+        </w:rPr>
+        <w:pPrChange w:id="357" w:author="Greg Landry" w:date="2017-03-06T13:43:00Z">
           <w:pPr>
             <w:pStyle w:val="ListParagraph"/>
             <w:numPr>
@@ -7048,7 +7041,7 @@
           <w:numId w:val="30"/>
         </w:numPr>
         <w:rPr>
-          <w:ins w:id="357" w:author="Greg Landry" w:date="2017-03-06T13:43:00Z"/>
+          <w:ins w:id="358" w:author="Greg Landry" w:date="2017-03-06T13:43:00Z"/>
         </w:rPr>
       </w:pPr>
       <w:r>
@@ -7066,10 +7059,10 @@
           <w:numId w:val="30"/>
         </w:numPr>
         <w:rPr>
-          <w:ins w:id="358" w:author="Greg Landry" w:date="2017-03-06T13:43:00Z"/>
-        </w:rPr>
-      </w:pPr>
-      <w:ins w:id="359" w:author="Greg Landry" w:date="2017-03-06T13:43:00Z">
+          <w:ins w:id="359" w:author="Greg Landry" w:date="2017-03-06T13:43:00Z"/>
+        </w:rPr>
+      </w:pPr>
+      <w:ins w:id="360" w:author="Greg Landry" w:date="2017-03-06T13:43:00Z">
         <w:r>
           <w:t>Change WICED_BUTTON1 to WICED_SH_MB1 to work with the shield button.</w:t>
         </w:r>
@@ -7083,7 +7076,7 @@
           <w:numId w:val="30"/>
         </w:numPr>
         <w:rPr>
-          <w:del w:id="360" w:author="Greg Landry" w:date="2017-03-06T13:43:00Z"/>
+          <w:del w:id="361" w:author="Greg Landry" w:date="2017-03-06T13:43:00Z"/>
         </w:rPr>
       </w:pPr>
     </w:p>
@@ -7095,7 +7088,7 @@
           <w:numId w:val="30"/>
         </w:numPr>
         <w:rPr>
-          <w:ins w:id="361" w:author="Greg Landry" w:date="2017-03-01T15:55:00Z"/>
+          <w:ins w:id="362" w:author="Greg Landry" w:date="2017-03-01T15:55:00Z"/>
         </w:rPr>
       </w:pPr>
       <w:r>
@@ -7113,12 +7106,12 @@
       <w:r>
         <w:t xml:space="preserve">into the resources/apps/aws_iot directory.  </w:t>
       </w:r>
-      <w:del w:id="362" w:author="Greg Landry" w:date="2017-03-01T15:54:00Z">
+      <w:del w:id="363" w:author="Greg Landry" w:date="2017-03-01T15:54:00Z">
         <w:r>
           <w:delText>Rename the files</w:delText>
         </w:r>
       </w:del>
-      <w:ins w:id="363" w:author="Greg Landry" w:date="2017-03-01T15:54:00Z">
+      <w:ins w:id="364" w:author="Greg Landry" w:date="2017-03-01T15:54:00Z">
         <w:r>
           <w:t>Replace two of the existing files in that directory</w:t>
         </w:r>
@@ -7131,9 +7124,9 @@
       <w:pPr>
         <w:pStyle w:val="ListParagraph"/>
         <w:rPr>
-          <w:ins w:id="364" w:author="Greg Landry" w:date="2017-03-01T15:53:00Z"/>
-        </w:rPr>
-        <w:pPrChange w:id="365" w:author="Greg Landry" w:date="2017-03-01T15:55:00Z">
+          <w:ins w:id="365" w:author="Greg Landry" w:date="2017-03-01T15:53:00Z"/>
+        </w:rPr>
+        <w:pPrChange w:id="366" w:author="Greg Landry" w:date="2017-03-01T15:55:00Z">
           <w:pPr>
             <w:pStyle w:val="ListParagraph"/>
             <w:numPr>
@@ -7150,7 +7143,7 @@
         <w:tblW w:w="0" w:type="auto"/>
         <w:tblInd w:w="720" w:type="dxa"/>
         <w:tblLook w:val="04A0" w:firstRow="1" w:lastRow="0" w:firstColumn="1" w:lastColumn="0" w:noHBand="0" w:noVBand="1"/>
-        <w:tblPrChange w:id="366" w:author="Greg Landry" w:date="2017-03-01T15:55:00Z">
+        <w:tblPrChange w:id="367" w:author="Greg Landry" w:date="2017-03-01T15:55:00Z">
           <w:tblPr>
             <w:tblStyle w:val="TableGrid"/>
             <w:tblW w:w="0" w:type="auto"/>
@@ -7163,7 +7156,7 @@
         <w:gridCol w:w="2544"/>
         <w:gridCol w:w="1217"/>
         <w:gridCol w:w="4784"/>
-        <w:tblGridChange w:id="367">
+        <w:tblGridChange w:id="368">
           <w:tblGrid>
             <w:gridCol w:w="2929"/>
             <w:gridCol w:w="2848"/>
@@ -7173,12 +7166,12 @@
       </w:tblGrid>
       <w:tr>
         <w:trPr>
-          <w:ins w:id="368" w:author="Greg Landry" w:date="2017-03-01T15:53:00Z"/>
+          <w:ins w:id="369" w:author="Greg Landry" w:date="2017-03-01T15:53:00Z"/>
         </w:trPr>
         <w:tc>
           <w:tcPr>
             <w:tcW w:w="2544" w:type="dxa"/>
-            <w:tcPrChange w:id="369" w:author="Greg Landry" w:date="2017-03-01T15:55:00Z">
+            <w:tcPrChange w:id="370" w:author="Greg Landry" w:date="2017-03-01T15:55:00Z">
               <w:tcPr>
                 <w:tcW w:w="3116" w:type="dxa"/>
               </w:tcPr>
@@ -7189,15 +7182,15 @@
               <w:pStyle w:val="ListParagraph"/>
               <w:ind w:left="0"/>
               <w:rPr>
-                <w:ins w:id="370" w:author="Greg Landry" w:date="2017-03-01T15:53:00Z"/>
+                <w:ins w:id="371" w:author="Greg Landry" w:date="2017-03-01T15:53:00Z"/>
               </w:rPr>
             </w:pPr>
-            <w:ins w:id="371" w:author="Greg Landry" w:date="2017-03-01T15:53:00Z">
+            <w:ins w:id="372" w:author="Greg Landry" w:date="2017-03-01T15:53:00Z">
               <w:r>
                 <w:t>Name</w:t>
               </w:r>
             </w:ins>
-            <w:ins w:id="372" w:author="Greg Landry" w:date="2017-03-01T15:54:00Z">
+            <w:ins w:id="373" w:author="Greg Landry" w:date="2017-03-01T15:54:00Z">
               <w:r>
                 <w:t xml:space="preserve"> of Downloaded File</w:t>
               </w:r>
@@ -7207,7 +7200,7 @@
         <w:tc>
           <w:tcPr>
             <w:tcW w:w="1217" w:type="dxa"/>
-            <w:tcPrChange w:id="373" w:author="Greg Landry" w:date="2017-03-01T15:55:00Z">
+            <w:tcPrChange w:id="374" w:author="Greg Landry" w:date="2017-03-01T15:55:00Z">
               <w:tcPr>
                 <w:tcW w:w="3117" w:type="dxa"/>
               </w:tcPr>
@@ -7218,10 +7211,10 @@
               <w:pStyle w:val="ListParagraph"/>
               <w:ind w:left="0"/>
               <w:rPr>
-                <w:ins w:id="374" w:author="Greg Landry" w:date="2017-03-01T15:53:00Z"/>
+                <w:ins w:id="375" w:author="Greg Landry" w:date="2017-03-01T15:53:00Z"/>
               </w:rPr>
             </w:pPr>
-            <w:ins w:id="375" w:author="Greg Landry" w:date="2017-03-01T15:53:00Z">
+            <w:ins w:id="376" w:author="Greg Landry" w:date="2017-03-01T15:53:00Z">
               <w:r>
                 <w:t>New Name</w:t>
               </w:r>
@@ -7231,7 +7224,7 @@
         <w:tc>
           <w:tcPr>
             <w:tcW w:w="4784" w:type="dxa"/>
-            <w:tcPrChange w:id="376" w:author="Greg Landry" w:date="2017-03-01T15:55:00Z">
+            <w:tcPrChange w:id="377" w:author="Greg Landry" w:date="2017-03-01T15:55:00Z">
               <w:tcPr>
                 <w:tcW w:w="3117" w:type="dxa"/>
               </w:tcPr>
@@ -7242,10 +7235,10 @@
               <w:pStyle w:val="ListParagraph"/>
               <w:ind w:left="0"/>
               <w:rPr>
-                <w:ins w:id="377" w:author="Greg Landry" w:date="2017-03-01T15:53:00Z"/>
+                <w:ins w:id="378" w:author="Greg Landry" w:date="2017-03-01T15:53:00Z"/>
               </w:rPr>
             </w:pPr>
-            <w:ins w:id="378" w:author="Greg Landry" w:date="2017-03-01T15:53:00Z">
+            <w:ins w:id="379" w:author="Greg Landry" w:date="2017-03-01T15:53:00Z">
               <w:r>
                 <w:t>Description</w:t>
               </w:r>
@@ -7255,12 +7248,12 @@
       </w:tr>
       <w:tr>
         <w:trPr>
-          <w:ins w:id="379" w:author="Greg Landry" w:date="2017-03-01T15:53:00Z"/>
+          <w:ins w:id="380" w:author="Greg Landry" w:date="2017-03-01T15:53:00Z"/>
         </w:trPr>
         <w:tc>
           <w:tcPr>
             <w:tcW w:w="2544" w:type="dxa"/>
-            <w:tcPrChange w:id="380" w:author="Greg Landry" w:date="2017-03-01T15:55:00Z">
+            <w:tcPrChange w:id="381" w:author="Greg Landry" w:date="2017-03-01T15:55:00Z">
               <w:tcPr>
                 <w:tcW w:w="3116" w:type="dxa"/>
               </w:tcPr>
@@ -7271,10 +7264,10 @@
               <w:pStyle w:val="ListParagraph"/>
               <w:ind w:left="0"/>
               <w:rPr>
-                <w:ins w:id="381" w:author="Greg Landry" w:date="2017-03-01T15:53:00Z"/>
+                <w:ins w:id="382" w:author="Greg Landry" w:date="2017-03-01T15:53:00Z"/>
               </w:rPr>
             </w:pPr>
-            <w:ins w:id="382" w:author="Greg Landry" w:date="2017-03-01T15:54:00Z">
+            <w:ins w:id="383" w:author="Greg Landry" w:date="2017-03-01T15:54:00Z">
               <w:r>
                 <w:t>&lt;name&gt;-certificate.pem.crt</w:t>
               </w:r>
@@ -7284,7 +7277,7 @@
         <w:tc>
           <w:tcPr>
             <w:tcW w:w="1217" w:type="dxa"/>
-            <w:tcPrChange w:id="383" w:author="Greg Landry" w:date="2017-03-01T15:55:00Z">
+            <w:tcPrChange w:id="384" w:author="Greg Landry" w:date="2017-03-01T15:55:00Z">
               <w:tcPr>
                 <w:tcW w:w="3117" w:type="dxa"/>
               </w:tcPr>
@@ -7295,10 +7288,10 @@
               <w:pStyle w:val="ListParagraph"/>
               <w:ind w:left="0"/>
               <w:rPr>
-                <w:ins w:id="384" w:author="Greg Landry" w:date="2017-03-01T15:53:00Z"/>
+                <w:ins w:id="385" w:author="Greg Landry" w:date="2017-03-01T15:53:00Z"/>
               </w:rPr>
             </w:pPr>
-            <w:ins w:id="385" w:author="Greg Landry" w:date="2017-03-01T15:53:00Z">
+            <w:ins w:id="386" w:author="Greg Landry" w:date="2017-03-01T15:53:00Z">
               <w:r>
                 <w:t>client.cer</w:t>
               </w:r>
@@ -7308,7 +7301,7 @@
         <w:tc>
           <w:tcPr>
             <w:tcW w:w="4784" w:type="dxa"/>
-            <w:tcPrChange w:id="386" w:author="Greg Landry" w:date="2017-03-01T15:55:00Z">
+            <w:tcPrChange w:id="387" w:author="Greg Landry" w:date="2017-03-01T15:55:00Z">
               <w:tcPr>
                 <w:tcW w:w="3117" w:type="dxa"/>
               </w:tcPr>
@@ -7319,10 +7312,10 @@
               <w:pStyle w:val="ListParagraph"/>
               <w:ind w:left="0"/>
               <w:rPr>
-                <w:ins w:id="387" w:author="Greg Landry" w:date="2017-03-01T15:53:00Z"/>
+                <w:ins w:id="388" w:author="Greg Landry" w:date="2017-03-01T15:53:00Z"/>
               </w:rPr>
             </w:pPr>
-            <w:ins w:id="388" w:author="Greg Landry" w:date="2017-03-01T15:55:00Z">
+            <w:ins w:id="389" w:author="Greg Landry" w:date="2017-03-01T15:55:00Z">
               <w:r>
                 <w:t xml:space="preserve">The certificate for your thing. This is how AWS knows that it is a valid </w:t>
               </w:r>
@@ -7341,12 +7334,12 @@
       </w:tr>
       <w:tr>
         <w:trPr>
-          <w:ins w:id="389" w:author="Greg Landry" w:date="2017-03-01T15:53:00Z"/>
+          <w:ins w:id="390" w:author="Greg Landry" w:date="2017-03-01T15:53:00Z"/>
         </w:trPr>
         <w:tc>
           <w:tcPr>
             <w:tcW w:w="2544" w:type="dxa"/>
-            <w:tcPrChange w:id="390" w:author="Greg Landry" w:date="2017-03-01T15:55:00Z">
+            <w:tcPrChange w:id="391" w:author="Greg Landry" w:date="2017-03-01T15:55:00Z">
               <w:tcPr>
                 <w:tcW w:w="3116" w:type="dxa"/>
               </w:tcPr>
@@ -7357,20 +7350,20 @@
               <w:pStyle w:val="ListParagraph"/>
               <w:ind w:left="0"/>
               <w:rPr>
-                <w:ins w:id="391" w:author="Greg Landry" w:date="2017-03-01T15:53:00Z"/>
+                <w:ins w:id="392" w:author="Greg Landry" w:date="2017-03-01T15:53:00Z"/>
               </w:rPr>
             </w:pPr>
-            <w:ins w:id="392" w:author="Greg Landry" w:date="2017-03-01T15:54:00Z">
+            <w:ins w:id="393" w:author="Greg Landry" w:date="2017-03-01T15:54:00Z">
               <w:r>
                 <w:t>&lt;name&gt;-private.</w:t>
               </w:r>
             </w:ins>
-            <w:ins w:id="393" w:author="Greg Landry" w:date="2017-03-01T16:01:00Z">
+            <w:ins w:id="394" w:author="Greg Landry" w:date="2017-03-01T16:01:00Z">
               <w:r>
                 <w:t>pem.</w:t>
               </w:r>
             </w:ins>
-            <w:ins w:id="394" w:author="Greg Landry" w:date="2017-03-01T15:54:00Z">
+            <w:ins w:id="395" w:author="Greg Landry" w:date="2017-03-01T15:54:00Z">
               <w:r>
                 <w:t>key</w:t>
               </w:r>
@@ -7380,7 +7373,7 @@
         <w:tc>
           <w:tcPr>
             <w:tcW w:w="1217" w:type="dxa"/>
-            <w:tcPrChange w:id="395" w:author="Greg Landry" w:date="2017-03-01T15:55:00Z">
+            <w:tcPrChange w:id="396" w:author="Greg Landry" w:date="2017-03-01T15:55:00Z">
               <w:tcPr>
                 <w:tcW w:w="3117" w:type="dxa"/>
               </w:tcPr>
@@ -7391,10 +7384,10 @@
               <w:pStyle w:val="ListParagraph"/>
               <w:ind w:left="0"/>
               <w:rPr>
-                <w:ins w:id="396" w:author="Greg Landry" w:date="2017-03-01T15:53:00Z"/>
+                <w:ins w:id="397" w:author="Greg Landry" w:date="2017-03-01T15:53:00Z"/>
               </w:rPr>
             </w:pPr>
-            <w:ins w:id="397" w:author="Greg Landry" w:date="2017-03-01T15:54:00Z">
+            <w:ins w:id="398" w:author="Greg Landry" w:date="2017-03-01T15:54:00Z">
               <w:r>
                 <w:t>privkey.cer</w:t>
               </w:r>
@@ -7404,7 +7397,7 @@
         <w:tc>
           <w:tcPr>
             <w:tcW w:w="4784" w:type="dxa"/>
-            <w:tcPrChange w:id="398" w:author="Greg Landry" w:date="2017-03-01T15:55:00Z">
+            <w:tcPrChange w:id="399" w:author="Greg Landry" w:date="2017-03-01T15:55:00Z">
               <w:tcPr>
                 <w:tcW w:w="3117" w:type="dxa"/>
               </w:tcPr>
@@ -7415,15 +7408,15 @@
               <w:pStyle w:val="ListParagraph"/>
               <w:ind w:left="0"/>
               <w:rPr>
-                <w:ins w:id="399" w:author="Greg Landry" w:date="2017-03-01T15:53:00Z"/>
+                <w:ins w:id="400" w:author="Greg Landry" w:date="2017-03-01T15:53:00Z"/>
               </w:rPr>
             </w:pPr>
-            <w:ins w:id="400" w:author="Greg Landry" w:date="2017-03-01T15:55:00Z">
+            <w:ins w:id="401" w:author="Greg Landry" w:date="2017-03-01T15:55:00Z">
               <w:r>
                 <w:t>The private key that your application will use to decrypt data that it gets back from AWS.</w:t>
               </w:r>
             </w:ins>
-            <w:ins w:id="401" w:author="Greg Landry" w:date="2017-03-01T15:56:00Z">
+            <w:ins w:id="402" w:author="Greg Landry" w:date="2017-03-01T15:56:00Z">
               <w:r>
                 <w:t xml:space="preserve"> Since Amazon created the key, it already has the public key.</w:t>
               </w:r>
@@ -7436,9 +7429,9 @@
       <w:pPr>
         <w:pStyle w:val="ListParagraph"/>
         <w:rPr>
-          <w:ins w:id="402" w:author="Greg Landry" w:date="2017-03-01T15:56:00Z"/>
-        </w:rPr>
-        <w:pPrChange w:id="403" w:author="Greg Landry" w:date="2017-03-01T15:53:00Z">
+          <w:ins w:id="403" w:author="Greg Landry" w:date="2017-03-01T15:56:00Z"/>
+        </w:rPr>
+        <w:pPrChange w:id="404" w:author="Greg Landry" w:date="2017-03-01T15:53:00Z">
           <w:pPr>
             <w:pStyle w:val="ListParagraph"/>
             <w:numPr>
@@ -7453,9 +7446,9 @@
       <w:pPr>
         <w:pStyle w:val="ListParagraph"/>
         <w:rPr>
-          <w:del w:id="404" w:author="Greg Landry" w:date="2017-03-01T15:58:00Z"/>
-        </w:rPr>
-        <w:pPrChange w:id="405" w:author="Greg Landry" w:date="2017-03-01T15:58:00Z">
+          <w:del w:id="405" w:author="Greg Landry" w:date="2017-03-01T15:58:00Z"/>
+        </w:rPr>
+        <w:pPrChange w:id="406" w:author="Greg Landry" w:date="2017-03-01T15:58:00Z">
           <w:pPr>
             <w:pStyle w:val="ListParagraph"/>
             <w:numPr>
@@ -7466,7 +7459,7 @@
           </w:pPr>
         </w:pPrChange>
       </w:pPr>
-      <w:ins w:id="406" w:author="Greg Landry" w:date="2017-03-01T15:56:00Z">
+      <w:ins w:id="407" w:author="Greg Landry" w:date="2017-03-01T15:56:00Z">
         <w:r>
           <w:t xml:space="preserve">The </w:t>
         </w:r>
@@ -7476,9 +7469,9 @@
       <w:pPr>
         <w:pStyle w:val="ListParagraph"/>
         <w:rPr>
-          <w:ins w:id="407" w:author="Greg Landry" w:date="2017-03-01T15:59:00Z"/>
-        </w:rPr>
-        <w:pPrChange w:id="408" w:author="Greg Landry" w:date="2017-03-01T15:58:00Z">
+          <w:ins w:id="408" w:author="Greg Landry" w:date="2017-03-01T15:59:00Z"/>
+        </w:rPr>
+        <w:pPrChange w:id="409" w:author="Greg Landry" w:date="2017-03-01T15:58:00Z">
           <w:pPr>
             <w:pStyle w:val="ListParagraph"/>
             <w:numPr>
@@ -7489,7 +7482,7 @@
           </w:pPr>
         </w:pPrChange>
       </w:pPr>
-      <w:del w:id="409" w:author="Greg Landry" w:date="2017-03-01T15:56:00Z">
+      <w:del w:id="410" w:author="Greg Landry" w:date="2017-03-01T15:56:00Z">
         <w:r>
           <w:delText xml:space="preserve">The file </w:delText>
         </w:r>
@@ -7497,37 +7490,37 @@
       <w:r>
         <w:t>rootca.cer</w:t>
       </w:r>
-      <w:ins w:id="410" w:author="Greg Landry" w:date="2017-03-01T15:56:00Z">
+      <w:ins w:id="411" w:author="Greg Landry" w:date="2017-03-01T15:56:00Z">
         <w:r>
           <w:t xml:space="preserve"> file</w:t>
         </w:r>
       </w:ins>
-      <w:ins w:id="411" w:author="Greg Landry" w:date="2017-03-01T16:04:00Z">
+      <w:ins w:id="412" w:author="Greg Landry" w:date="2017-03-01T16:04:00Z">
         <w:r>
           <w:t xml:space="preserve"> in that folder</w:t>
         </w:r>
       </w:ins>
-      <w:del w:id="412" w:author="Greg Landry" w:date="2017-03-01T15:59:00Z">
+      <w:del w:id="413" w:author="Greg Landry" w:date="2017-03-01T15:59:00Z">
         <w:r>
           <w:delText xml:space="preserve"> </w:delText>
         </w:r>
       </w:del>
-      <w:del w:id="413" w:author="Greg Landry" w:date="2017-03-01T15:56:00Z">
+      <w:del w:id="414" w:author="Greg Landry" w:date="2017-03-01T15:56:00Z">
         <w:r>
           <w:delText>is t</w:delText>
         </w:r>
       </w:del>
-      <w:del w:id="414" w:author="Greg Landry" w:date="2017-03-01T15:58:00Z">
+      <w:del w:id="415" w:author="Greg Landry" w:date="2017-03-01T15:58:00Z">
         <w:r>
           <w:delText>h</w:delText>
         </w:r>
       </w:del>
-      <w:ins w:id="415" w:author="Greg Landry" w:date="2017-03-01T15:57:00Z">
+      <w:ins w:id="416" w:author="Greg Landry" w:date="2017-03-01T15:57:00Z">
         <w:r>
           <w:t xml:space="preserve"> is the certificate for </w:t>
         </w:r>
       </w:ins>
-      <w:del w:id="416" w:author="Greg Landry" w:date="2017-03-01T15:57:00Z">
+      <w:del w:id="417" w:author="Greg Landry" w:date="2017-03-01T15:57:00Z">
         <w:r>
           <w:delText xml:space="preserve">e public key that your application will use to encrypt data to send to </w:delText>
         </w:r>
@@ -7535,12 +7528,12 @@
       <w:r>
         <w:t xml:space="preserve">Amazon. </w:t>
       </w:r>
-      <w:ins w:id="417" w:author="Greg Landry" w:date="2017-03-01T15:57:00Z">
+      <w:ins w:id="418" w:author="Greg Landry" w:date="2017-03-01T15:57:00Z">
         <w:r>
           <w:t>This allows your thing to know that it is really talking to the AWS cloud. This</w:t>
         </w:r>
       </w:ins>
-      <w:del w:id="418" w:author="Greg Landry" w:date="2017-03-01T15:57:00Z">
+      <w:del w:id="419" w:author="Greg Landry" w:date="2017-03-01T15:57:00Z">
         <w:r>
           <w:delText>That</w:delText>
         </w:r>
@@ -7548,12 +7541,12 @@
       <w:r>
         <w:t xml:space="preserve"> is a known-good key for AWS that is built into the SDK. </w:t>
       </w:r>
-      <w:del w:id="419" w:author="Greg Landry" w:date="2017-03-01T15:58:00Z">
+      <w:del w:id="420" w:author="Greg Landry" w:date="2017-03-01T15:58:00Z">
         <w:r>
           <w:delText xml:space="preserve">This </w:delText>
         </w:r>
       </w:del>
-      <w:ins w:id="420" w:author="Greg Landry" w:date="2017-03-01T15:58:00Z">
+      <w:ins w:id="421" w:author="Greg Landry" w:date="2017-03-01T15:58:00Z">
         <w:r>
           <w:t xml:space="preserve">It </w:t>
         </w:r>
@@ -7564,12 +7557,12 @@
       <w:r>
         <w:t xml:space="preserve"> </w:t>
       </w:r>
-      <w:del w:id="421" w:author="Greg Landry" w:date="2017-03-01T15:58:00Z">
+      <w:del w:id="422" w:author="Greg Landry" w:date="2017-03-01T15:58:00Z">
         <w:r>
           <w:delText xml:space="preserve">downloaded </w:delText>
         </w:r>
       </w:del>
-      <w:ins w:id="422" w:author="Greg Landry" w:date="2017-03-01T15:58:00Z">
+      <w:ins w:id="423" w:author="Greg Landry" w:date="2017-03-01T15:58:00Z">
         <w:r>
           <w:t xml:space="preserve">modified </w:t>
         </w:r>
@@ -7582,9 +7575,9 @@
       <w:pPr>
         <w:pStyle w:val="ListParagraph"/>
         <w:rPr>
-          <w:ins w:id="423" w:author="Greg Landry" w:date="2017-03-01T15:59:00Z"/>
-        </w:rPr>
-        <w:pPrChange w:id="424" w:author="Greg Landry" w:date="2017-03-01T15:58:00Z">
+          <w:ins w:id="424" w:author="Greg Landry" w:date="2017-03-01T15:59:00Z"/>
+        </w:rPr>
+        <w:pPrChange w:id="425" w:author="Greg Landry" w:date="2017-03-01T15:58:00Z">
           <w:pPr>
             <w:pStyle w:val="ListParagraph"/>
             <w:numPr>
@@ -7600,9 +7593,9 @@
       <w:pPr>
         <w:pStyle w:val="ListParagraph"/>
         <w:rPr>
-          <w:ins w:id="425" w:author="Greg Landry" w:date="2017-03-01T16:05:00Z"/>
-        </w:rPr>
-        <w:pPrChange w:id="426" w:author="Greg Landry" w:date="2017-03-01T15:58:00Z">
+          <w:ins w:id="426" w:author="Greg Landry" w:date="2017-03-01T16:05:00Z"/>
+        </w:rPr>
+        <w:pPrChange w:id="427" w:author="Greg Landry" w:date="2017-03-01T15:58:00Z">
           <w:pPr>
             <w:pStyle w:val="ListParagraph"/>
             <w:numPr>
@@ -7613,27 +7606,27 @@
           </w:pPr>
         </w:pPrChange>
       </w:pPr>
-      <w:ins w:id="427" w:author="Greg Landry" w:date="2017-03-01T15:59:00Z">
+      <w:ins w:id="428" w:author="Greg Landry" w:date="2017-03-01T15:59:00Z">
         <w:r>
           <w:t>The other file that you downloaded called “&lt;name&gt;-public.</w:t>
         </w:r>
       </w:ins>
-      <w:ins w:id="428" w:author="Greg Landry" w:date="2017-03-01T16:01:00Z">
+      <w:ins w:id="429" w:author="Greg Landry" w:date="2017-03-01T16:01:00Z">
         <w:r>
           <w:t>pem.</w:t>
         </w:r>
       </w:ins>
-      <w:ins w:id="429" w:author="Greg Landry" w:date="2017-03-01T15:59:00Z">
+      <w:ins w:id="430" w:author="Greg Landry" w:date="2017-03-01T15:59:00Z">
         <w:r>
           <w:t>key”</w:t>
         </w:r>
       </w:ins>
-      <w:ins w:id="430" w:author="Greg Landry" w:date="2017-03-01T16:01:00Z">
+      <w:ins w:id="431" w:author="Greg Landry" w:date="2017-03-01T16:01:00Z">
         <w:r>
           <w:t xml:space="preserve"> is a public key for your thing. In this case, Amazon already has the public key so you don</w:t>
         </w:r>
       </w:ins>
-      <w:ins w:id="431" w:author="Greg Landry" w:date="2017-03-01T16:02:00Z">
+      <w:ins w:id="432" w:author="Greg Landry" w:date="2017-03-01T16:02:00Z">
         <w:r>
           <w:t>’t need to provide it.</w:t>
         </w:r>
@@ -7642,7 +7635,7 @@
     <w:p>
       <w:pPr>
         <w:pStyle w:val="ListParagraph"/>
-        <w:pPrChange w:id="432" w:author="Greg Landry" w:date="2017-03-01T15:58:00Z">
+        <w:pPrChange w:id="433" w:author="Greg Landry" w:date="2017-03-01T15:58:00Z">
           <w:pPr>
             <w:pStyle w:val="ListParagraph"/>
             <w:numPr>
@@ -7662,10 +7655,10 @@
           <w:numId w:val="30"/>
         </w:numPr>
         <w:rPr>
-          <w:del w:id="433" w:author="Greg Landry" w:date="2017-03-01T15:57:00Z"/>
-        </w:rPr>
-      </w:pPr>
-      <w:del w:id="434" w:author="Greg Landry" w:date="2017-03-01T15:57:00Z">
+          <w:del w:id="434" w:author="Greg Landry" w:date="2017-03-01T15:57:00Z"/>
+        </w:rPr>
+      </w:pPr>
+      <w:del w:id="435" w:author="Greg Landry" w:date="2017-03-01T15:57:00Z">
         <w:r>
           <w:delText xml:space="preserve">The file client.cer is the certificate for your </w:delText>
         </w:r>
@@ -7715,10 +7708,10 @@
           <w:numId w:val="30"/>
         </w:numPr>
         <w:rPr>
-          <w:del w:id="435" w:author="Greg Landry" w:date="2017-03-01T15:57:00Z"/>
-        </w:rPr>
-      </w:pPr>
-      <w:del w:id="436" w:author="Greg Landry" w:date="2017-03-01T15:57:00Z">
+          <w:del w:id="436" w:author="Greg Landry" w:date="2017-03-01T15:57:00Z"/>
+        </w:rPr>
+      </w:pPr>
+      <w:del w:id="437" w:author="Greg Landry" w:date="2017-03-01T15:57:00Z">
         <w:r>
           <w:delText>The file privkey.cer is the private key that your application will use to decrypt data that it gets back from AWS. This was created by AWS as a file called &lt;name&gt;-private.pem.key when you set up your thing.</w:delText>
         </w:r>
@@ -7736,9 +7729,9 @@
         </w:numPr>
         <w:ind w:left="1080"/>
         <w:rPr>
-          <w:del w:id="437" w:author="Greg Landry" w:date="2017-03-01T16:02:00Z"/>
-        </w:rPr>
-        <w:pPrChange w:id="438" w:author="Greg Landry" w:date="2017-03-01T16:02:00Z">
+          <w:del w:id="438" w:author="Greg Landry" w:date="2017-03-01T16:02:00Z"/>
+        </w:rPr>
+        <w:pPrChange w:id="439" w:author="Greg Landry" w:date="2017-03-01T16:02:00Z">
           <w:pPr>
             <w:pStyle w:val="ListParagraph"/>
             <w:numPr>
@@ -7749,7 +7742,7 @@
           </w:pPr>
         </w:pPrChange>
       </w:pPr>
-      <w:del w:id="439" w:author="Greg Landry" w:date="2017-03-01T16:02:00Z">
+      <w:del w:id="440" w:author="Greg Landry" w:date="2017-03-01T16:02:00Z">
         <w:r>
           <w:delText xml:space="preserve">The other file created by AWS is called &lt;name&gt;-public.pem.key. This is the public key that matches the private key that your application uses when getting data back from AWS. Your application does not need this key since it is used by AWS to encrypt the data that it sends you. </w:delText>
         </w:r>
@@ -7761,56 +7754,56 @@
     <w:p>
       <w:pPr>
         <w:rPr>
-          <w:del w:id="440" w:author="Greg Landry" w:date="2017-03-01T16:05:00Z"/>
-        </w:rPr>
-        <w:pPrChange w:id="441" w:author="Greg Landry" w:date="2017-03-01T16:05:00Z">
+          <w:del w:id="441" w:author="Greg Landry" w:date="2017-03-01T16:05:00Z"/>
+        </w:rPr>
+        <w:pPrChange w:id="442" w:author="Greg Landry" w:date="2017-03-01T16:05:00Z">
           <w:pPr>
             <w:pStyle w:val="ListParagraph"/>
             <w:ind w:left="1080"/>
           </w:pPr>
         </w:pPrChange>
       </w:pPr>
-      <w:del w:id="442" w:author="Greg Landry" w:date="2017-03-01T16:05:00Z">
+      <w:del w:id="443" w:author="Greg Landry" w:date="2017-03-01T16:05:00Z">
         <w:r>
           <w:delText xml:space="preserve">Hint: </w:delText>
         </w:r>
       </w:del>
-      <w:del w:id="443" w:author="Greg Landry" w:date="2017-03-01T16:03:00Z">
+      <w:del w:id="444" w:author="Greg Landry" w:date="2017-03-01T16:03:00Z">
         <w:r>
           <w:delText xml:space="preserve">If </w:delText>
         </w:r>
       </w:del>
-      <w:del w:id="444" w:author="Greg Landry" w:date="2017-03-01T16:05:00Z">
+      <w:del w:id="445" w:author="Greg Landry" w:date="2017-03-01T16:05:00Z">
         <w:r>
           <w:delText>you change the keys or certificate</w:delText>
         </w:r>
       </w:del>
-      <w:del w:id="445" w:author="Greg Landry" w:date="2017-03-01T16:03:00Z">
+      <w:del w:id="446" w:author="Greg Landry" w:date="2017-03-01T16:03:00Z">
         <w:r>
           <w:delText xml:space="preserve"> </w:delText>
         </w:r>
       </w:del>
-      <w:del w:id="446" w:author="Greg Landry" w:date="2017-03-01T16:02:00Z">
+      <w:del w:id="447" w:author="Greg Landry" w:date="2017-03-01T16:02:00Z">
         <w:r>
           <w:delText xml:space="preserve">after building the project </w:delText>
         </w:r>
       </w:del>
-      <w:del w:id="447" w:author="Greg Landry" w:date="2017-03-01T16:05:00Z">
+      <w:del w:id="448" w:author="Greg Landry" w:date="2017-03-01T16:05:00Z">
         <w:r>
           <w:delText xml:space="preserve">you </w:delText>
         </w:r>
       </w:del>
-      <w:del w:id="448" w:author="Greg Landry" w:date="2017-03-01T16:03:00Z">
+      <w:del w:id="449" w:author="Greg Landry" w:date="2017-03-01T16:03:00Z">
         <w:r>
           <w:delText>must</w:delText>
         </w:r>
       </w:del>
-      <w:del w:id="449" w:author="Greg Landry" w:date="2017-03-01T16:05:00Z">
+      <w:del w:id="450" w:author="Greg Landry" w:date="2017-03-01T16:05:00Z">
         <w:r>
           <w:delText xml:space="preserve"> </w:delText>
         </w:r>
       </w:del>
-      <w:del w:id="450" w:author="Greg Landry" w:date="2017-03-01T16:03:00Z">
+      <w:del w:id="451" w:author="Greg Landry" w:date="2017-03-01T16:03:00Z">
         <w:r>
           <w:delText>run a “Clean” before rebuilding or else your project will not see the new keys.</w:delText>
         </w:r>
@@ -7824,21 +7817,19 @@
           <w:numId w:val="30"/>
         </w:numPr>
         <w:rPr>
-          <w:ins w:id="451" w:author="Greg Landry" w:date="2017-03-01T16:03:00Z"/>
-        </w:rPr>
-      </w:pPr>
-      <w:ins w:id="452" w:author="Greg Landry" w:date="2017-03-01T16:03:00Z">
+          <w:ins w:id="452" w:author="Greg Landry" w:date="2017-03-01T16:03:00Z"/>
+        </w:rPr>
+      </w:pPr>
+      <w:ins w:id="453" w:author="Greg Landry" w:date="2017-03-01T16:03:00Z">
         <w:r>
           <w:t>Run a “</w:t>
         </w:r>
       </w:ins>
-      <w:ins w:id="453" w:author="Greg Landry [2]" w:date="2017-07-18T15:04:00Z">
+      <w:ins w:id="454" w:author="Greg Landry [2]" w:date="2017-07-18T15:04:00Z">
         <w:r>
           <w:t>c</w:t>
         </w:r>
       </w:ins>
-      <w:bookmarkStart w:id="454" w:name="_GoBack"/>
-      <w:bookmarkEnd w:id="454"/>
       <w:ins w:id="455" w:author="Greg Landry" w:date="2017-03-01T16:03:00Z">
         <w:del w:id="456" w:author="Greg Landry [2]" w:date="2017-07-18T15:04:00Z">
           <w:r>
@@ -12723,7 +12714,7 @@
                 <w:bCs/>
                 <w:noProof/>
               </w:rPr>
-              <w:t>21</w:t>
+              <w:t>2</w:t>
             </w:r>
             <w:r>
               <w:rPr>
@@ -17724,7 +17715,7 @@
   <w:style w:type="paragraph" w:default="1" w:styleId="Normal">
     <w:name w:val="Normal"/>
     <w:qFormat/>
-    <w:rsid w:val="007354B1"/>
+    <w:rsid w:val="003C0EF6"/>
   </w:style>
   <w:style w:type="paragraph" w:styleId="Heading1">
     <w:name w:val="heading 1"/>
@@ -17844,7 +17835,7 @@
     <w:uiPriority w:val="1"/>
     <w:semiHidden/>
     <w:unhideWhenUsed/>
-    <w:rsid w:val="007354B1"/>
+    <w:rsid w:val="003C0EF6"/>
   </w:style>
   <w:style w:type="table" w:default="1" w:styleId="TableNormal">
     <w:name w:val="Normal Table"/>
@@ -17866,7 +17857,7 @@
     <w:uiPriority w:val="99"/>
     <w:semiHidden/>
     <w:unhideWhenUsed/>
-    <w:rsid w:val="007354B1"/>
+    <w:rsid w:val="003C0EF6"/>
   </w:style>
   <w:style w:type="paragraph" w:styleId="ListParagraph">
     <w:name w:val="List Paragraph"/>
@@ -18657,7 +18648,7 @@
 </file>
 
 <file path=customXml/itemProps1.xml><?xml version="1.0" encoding="utf-8"?>
-<ds:datastoreItem xmlns:ds="http://schemas.openxmlformats.org/officeDocument/2006/customXml" ds:itemID="{1BD69C41-E09F-43EC-94E0-49D598579158}">
+<ds:datastoreItem xmlns:ds="http://schemas.openxmlformats.org/officeDocument/2006/customXml" ds:itemID="{DC4EA942-C811-4651-A93C-A04325CBD575}">
   <ds:schemaRefs>
     <ds:schemaRef ds:uri="http://schemas.openxmlformats.org/officeDocument/2006/bibliography"/>
   </ds:schemaRefs>

</xml_diff>